<commit_message>
feat: Actualizado el informe.
</commit_message>
<xml_diff>
--- a/Informe_Proyecto.docx
+++ b/Informe_Proyecto.docx
@@ -790,7 +790,11 @@
         </w:rPr>
       </w:pPr>
       <w:r>
-        <w:rPr/>
+        <w:rPr>
+          <w:rFonts w:eastAsia="Times New Roman" w:cs="Times New Roman" w:ascii="Times New Roman" w:hAnsi="Times New Roman"/>
+          <w:sz w:val="24"/>
+          <w:szCs w:val="24"/>
+        </w:rPr>
       </w:r>
     </w:p>
     <w:p>
@@ -846,105 +850,81 @@
           <w:sz w:val="24"/>
           <w:szCs w:val="24"/>
         </w:rPr>
-        <w:t>3</w:t>
-      </w:r>
-      <w:r>
-        <w:rPr>
-          <w:rFonts w:eastAsia="Times New Roman" w:cs="Times New Roman" w:ascii="Times New Roman" w:hAnsi="Times New Roman"/>
-          <w:sz w:val="24"/>
-          <w:szCs w:val="24"/>
-        </w:rPr>
-        <w:t>. La solución y las funciones a usar están planteadas mediante el uso de listas simplemente enlazadas.</w:t>
-      </w:r>
-    </w:p>
-    <w:p>
-      <w:pPr>
-        <w:pStyle w:val="Normal"/>
-        <w:jc w:val="both"/>
-        <w:rPr>
-          <w:rFonts w:ascii="Times New Roman" w:hAnsi="Times New Roman" w:eastAsia="Times New Roman" w:cs="Times New Roman"/>
-          <w:sz w:val="24"/>
-          <w:szCs w:val="24"/>
-        </w:rPr>
-      </w:pPr>
-      <w:r>
-        <w:rPr>
-          <w:rFonts w:eastAsia="Times New Roman" w:cs="Times New Roman" w:ascii="Times New Roman" w:hAnsi="Times New Roman"/>
-          <w:sz w:val="24"/>
-          <w:szCs w:val="24"/>
-        </w:rPr>
-      </w:r>
-    </w:p>
-    <w:p>
-      <w:pPr>
-        <w:pStyle w:val="Normal"/>
-        <w:jc w:val="both"/>
-        <w:rPr>
-          <w:rFonts w:ascii="Times New Roman" w:hAnsi="Times New Roman" w:eastAsia="Times New Roman" w:cs="Times New Roman"/>
-          <w:sz w:val="24"/>
-          <w:szCs w:val="24"/>
-        </w:rPr>
-      </w:pPr>
-      <w:r>
-        <w:rPr>
-          <w:rFonts w:eastAsia="Times New Roman" w:cs="Times New Roman" w:ascii="Times New Roman" w:hAnsi="Times New Roman"/>
-          <w:sz w:val="24"/>
-          <w:szCs w:val="24"/>
-        </w:rPr>
-        <w:t>4</w:t>
-      </w:r>
-      <w:r>
-        <w:rPr>
-          <w:rFonts w:eastAsia="Times New Roman" w:cs="Times New Roman" w:ascii="Times New Roman" w:hAnsi="Times New Roman"/>
-          <w:sz w:val="24"/>
-          <w:szCs w:val="24"/>
-        </w:rPr>
-        <w:t>. Se deben introducir matrices con dimensiones (Fila x Columna) mayores a 0 (Cero).</w:t>
-      </w:r>
-    </w:p>
-    <w:p>
-      <w:pPr>
-        <w:pStyle w:val="Normal"/>
-        <w:jc w:val="both"/>
-        <w:rPr>
-          <w:rFonts w:ascii="Times New Roman" w:hAnsi="Times New Roman" w:eastAsia="Times New Roman" w:cs="Times New Roman"/>
-          <w:sz w:val="24"/>
-          <w:szCs w:val="24"/>
-        </w:rPr>
-      </w:pPr>
-      <w:r>
-        <w:rPr>
-          <w:rFonts w:eastAsia="Times New Roman" w:cs="Times New Roman" w:ascii="Times New Roman" w:hAnsi="Times New Roman"/>
-          <w:sz w:val="24"/>
-          <w:szCs w:val="24"/>
-        </w:rPr>
-      </w:r>
-    </w:p>
-    <w:p>
-      <w:pPr>
-        <w:pStyle w:val="Normal"/>
-        <w:jc w:val="both"/>
-        <w:rPr>
-          <w:rFonts w:ascii="Times New Roman" w:hAnsi="Times New Roman" w:eastAsia="Times New Roman" w:cs="Times New Roman"/>
-          <w:sz w:val="24"/>
-          <w:szCs w:val="24"/>
-        </w:rPr>
-      </w:pPr>
-      <w:r>
-        <w:rPr>
-          <w:rFonts w:eastAsia="Times New Roman" w:cs="Times New Roman" w:ascii="Times New Roman" w:hAnsi="Times New Roman"/>
-          <w:sz w:val="24"/>
-          <w:szCs w:val="24"/>
-        </w:rPr>
-        <w:t>5</w:t>
-      </w:r>
-      <w:r>
-        <w:rPr>
-          <w:rFonts w:eastAsia="Times New Roman" w:cs="Times New Roman" w:ascii="Times New Roman" w:hAnsi="Times New Roman"/>
-          <w:sz w:val="24"/>
-          <w:szCs w:val="24"/>
-        </w:rPr>
-        <w:t>. La opción de llenado de las matrices por automático estará definida por números en el conjunto N = {-1, 0, 1} con el fin de acelerar las pruebas y para poder trabajar con matrices de gran dimensión.</w:t>
+        <w:t>3. La solución y las funciones a usar están planteadas mediante el uso de listas simplemente enlazadas.</w:t>
+      </w:r>
+    </w:p>
+    <w:p>
+      <w:pPr>
+        <w:pStyle w:val="Normal"/>
+        <w:jc w:val="both"/>
+        <w:rPr>
+          <w:rFonts w:ascii="Times New Roman" w:hAnsi="Times New Roman" w:eastAsia="Times New Roman" w:cs="Times New Roman"/>
+          <w:sz w:val="24"/>
+          <w:szCs w:val="24"/>
+        </w:rPr>
+      </w:pPr>
+      <w:r>
+        <w:rPr>
+          <w:rFonts w:eastAsia="Times New Roman" w:cs="Times New Roman" w:ascii="Times New Roman" w:hAnsi="Times New Roman"/>
+          <w:sz w:val="24"/>
+          <w:szCs w:val="24"/>
+        </w:rPr>
+      </w:r>
+    </w:p>
+    <w:p>
+      <w:pPr>
+        <w:pStyle w:val="Normal"/>
+        <w:jc w:val="both"/>
+        <w:rPr>
+          <w:rFonts w:ascii="Times New Roman" w:hAnsi="Times New Roman" w:eastAsia="Times New Roman" w:cs="Times New Roman"/>
+          <w:sz w:val="24"/>
+          <w:szCs w:val="24"/>
+        </w:rPr>
+      </w:pPr>
+      <w:r>
+        <w:rPr>
+          <w:rFonts w:eastAsia="Times New Roman" w:cs="Times New Roman" w:ascii="Times New Roman" w:hAnsi="Times New Roman"/>
+          <w:sz w:val="24"/>
+          <w:szCs w:val="24"/>
+        </w:rPr>
+        <w:t>4. Se deben introducir matrices con dimensiones (Fila x Columna) mayores a 0 (Cero).</w:t>
+      </w:r>
+    </w:p>
+    <w:p>
+      <w:pPr>
+        <w:pStyle w:val="Normal"/>
+        <w:jc w:val="both"/>
+        <w:rPr>
+          <w:rFonts w:ascii="Times New Roman" w:hAnsi="Times New Roman" w:eastAsia="Times New Roman" w:cs="Times New Roman"/>
+          <w:sz w:val="24"/>
+          <w:szCs w:val="24"/>
+        </w:rPr>
+      </w:pPr>
+      <w:r>
+        <w:rPr>
+          <w:rFonts w:eastAsia="Times New Roman" w:cs="Times New Roman" w:ascii="Times New Roman" w:hAnsi="Times New Roman"/>
+          <w:sz w:val="24"/>
+          <w:szCs w:val="24"/>
+        </w:rPr>
+      </w:r>
+    </w:p>
+    <w:p>
+      <w:pPr>
+        <w:pStyle w:val="Normal"/>
+        <w:jc w:val="both"/>
+        <w:rPr>
+          <w:rFonts w:ascii="Times New Roman" w:hAnsi="Times New Roman" w:eastAsia="Times New Roman" w:cs="Times New Roman"/>
+          <w:sz w:val="24"/>
+          <w:szCs w:val="24"/>
+        </w:rPr>
+      </w:pPr>
+      <w:r>
+        <w:rPr>
+          <w:rFonts w:eastAsia="Times New Roman" w:cs="Times New Roman" w:ascii="Times New Roman" w:hAnsi="Times New Roman"/>
+          <w:sz w:val="24"/>
+          <w:szCs w:val="24"/>
+        </w:rPr>
+        <w:t>5. La opción de llenado de las matrices por automático estará definida por números en el conjunto N = {-1, 0, 1} con el fin de acelerar las pruebas y para poder trabajar con matrices de gran dimensión.</w:t>
       </w:r>
     </w:p>
     <w:p>
@@ -1064,15 +1044,7 @@
           <w:sz w:val="24"/>
           <w:szCs w:val="24"/>
         </w:rPr>
-        <w:t xml:space="preserve"> en la terminal, y todos los archivos serán compilados a la vez. </w:t>
-      </w:r>
-      <w:r>
-        <w:rPr>
-          <w:rFonts w:eastAsia="Times New Roman" w:cs="Times New Roman" w:ascii="Times New Roman" w:hAnsi="Times New Roman"/>
-          <w:sz w:val="24"/>
-          <w:szCs w:val="24"/>
-        </w:rPr>
-        <w:t xml:space="preserve">Además, se espera que el equipo del usuario ya tenga instalado todo lo necesario para el uso de </w:t>
+        <w:t xml:space="preserve"> en la terminal, y todos los archivos serán compilados a la vez. Además, se espera que el equipo del usuario ya tenga instalado todo lo necesario para el uso de </w:t>
       </w:r>
       <w:r>
         <w:rPr>
@@ -5001,193 +4973,89 @@
         </w:rPr>
       </w:pPr>
       <w:r>
-        <w:rPr>
-          <w:rFonts w:eastAsia="Times New Roman" w:cs="Times New Roman" w:ascii="Times New Roman" w:hAnsi="Times New Roman"/>
-          <w:sz w:val="24"/>
-          <w:szCs w:val="24"/>
-        </w:rPr>
-      </w:r>
-    </w:p>
-    <w:p>
-      <w:pPr>
-        <w:pStyle w:val="Normal"/>
-        <w:jc w:val="both"/>
-        <w:rPr>
-          <w:b/>
-          <w:b/>
-          <w:bCs/>
-        </w:rPr>
-      </w:pPr>
-      <w:r>
-        <w:rPr>
-          <w:rFonts w:eastAsia="Times New Roman" w:cs="Times New Roman" w:ascii="Times New Roman" w:hAnsi="Times New Roman"/>
-          <w:b/>
-          <w:bCs/>
-          <w:sz w:val="24"/>
-          <w:szCs w:val="24"/>
-        </w:rPr>
-        <w:t>nodef *Multiplicar(nodef *M1, nodef *M2);</w:t>
-      </w:r>
-    </w:p>
-    <w:p>
-      <w:pPr>
-        <w:pStyle w:val="Normal"/>
-        <w:jc w:val="both"/>
-        <w:rPr>
-          <w:rFonts w:ascii="Times New Roman" w:hAnsi="Times New Roman" w:eastAsia="Times New Roman" w:cs="Times New Roman"/>
-          <w:b/>
-          <w:b/>
-          <w:bCs/>
-          <w:sz w:val="24"/>
-          <w:szCs w:val="24"/>
-        </w:rPr>
-      </w:pPr>
-      <w:r>
-        <w:rPr>
-          <w:rFonts w:eastAsia="Times New Roman" w:cs="Times New Roman" w:ascii="Times New Roman" w:hAnsi="Times New Roman"/>
-          <w:b/>
-          <w:bCs/>
-          <w:sz w:val="24"/>
-          <w:szCs w:val="24"/>
-        </w:rPr>
-      </w:r>
-    </w:p>
-    <w:p>
-      <w:pPr>
-        <w:pStyle w:val="Normal"/>
-        <w:jc w:val="both"/>
         <w:rPr/>
-      </w:pPr>
-      <w:r>
-        <w:rPr>
-          <w:rFonts w:eastAsia="Times New Roman" w:cs="Times New Roman" w:ascii="Times New Roman" w:hAnsi="Times New Roman"/>
-          <w:sz w:val="24"/>
-          <w:szCs w:val="24"/>
-        </w:rPr>
-        <w:t xml:space="preserve">Función usada para realizar la multiplicación entre 2 matrices. Es importante considerar que la cantidad de filas de la Matriz 1 debe ser igual al número de filas de la Matriz 2. Además, la matriz resultante tiene el mismo número de filas de la Matriz 1 y el mismo número de columnas de la Matriz 2. </w:t>
-      </w:r>
-    </w:p>
-    <w:p>
-      <w:pPr>
-        <w:pStyle w:val="Normal"/>
-        <w:jc w:val="both"/>
-        <w:rPr>
-          <w:rFonts w:ascii="Times New Roman" w:hAnsi="Times New Roman" w:eastAsia="Times New Roman" w:cs="Times New Roman"/>
-          <w:sz w:val="24"/>
-          <w:szCs w:val="24"/>
-        </w:rPr>
-      </w:pPr>
-      <w:r>
-        <w:rPr>
-          <w:rFonts w:eastAsia="Times New Roman" w:cs="Times New Roman" w:ascii="Times New Roman" w:hAnsi="Times New Roman"/>
-          <w:sz w:val="24"/>
-          <w:szCs w:val="24"/>
-        </w:rPr>
-      </w:r>
-    </w:p>
-    <w:p>
-      <w:pPr>
-        <w:pStyle w:val="Normal"/>
-        <w:jc w:val="both"/>
-        <w:rPr>
-          <w:rFonts w:ascii="Times New Roman" w:hAnsi="Times New Roman" w:eastAsia="Times New Roman" w:cs="Times New Roman"/>
-          <w:sz w:val="24"/>
-          <w:szCs w:val="24"/>
-        </w:rPr>
-      </w:pPr>
-      <w:r>
-        <w:rPr>
-          <w:rFonts w:eastAsia="Times New Roman" w:cs="Times New Roman" w:ascii="Times New Roman" w:hAnsi="Times New Roman"/>
-          <w:sz w:val="24"/>
-          <w:szCs w:val="24"/>
-        </w:rPr>
-      </w:r>
-    </w:p>
-    <w:p>
-      <w:pPr>
-        <w:pStyle w:val="Normal"/>
-        <w:jc w:val="both"/>
-        <w:rPr>
-          <w:b/>
-          <w:b/>
-          <w:bCs/>
-          <w:sz w:val="32"/>
-          <w:szCs w:val="32"/>
-        </w:rPr>
-      </w:pPr>
-      <w:r>
-        <w:rPr>
-          <w:rFonts w:eastAsia="Times New Roman" w:cs="Times New Roman" w:ascii="Times New Roman" w:hAnsi="Times New Roman"/>
-          <w:b/>
-          <w:bCs/>
-          <w:sz w:val="32"/>
-          <w:szCs w:val="32"/>
-        </w:rPr>
-        <w:t>Casos de Prueba:</w:t>
-      </w:r>
-    </w:p>
-    <w:p>
-      <w:pPr>
-        <w:pStyle w:val="Normal"/>
-        <w:jc w:val="both"/>
-        <w:rPr>
-          <w:rFonts w:ascii="Times New Roman" w:hAnsi="Times New Roman" w:eastAsia="Times New Roman" w:cs="Times New Roman"/>
-        </w:rPr>
-      </w:pPr>
-      <w:r>
-        <w:rPr>
-          <w:rFonts w:eastAsia="Times New Roman" w:cs="Times New Roman" w:ascii="Times New Roman" w:hAnsi="Times New Roman"/>
-        </w:rPr>
-      </w:r>
-    </w:p>
-    <w:p>
-      <w:pPr>
-        <w:pStyle w:val="Normal"/>
-        <w:jc w:val="both"/>
-        <w:rPr>
-          <w:b/>
-          <w:b/>
-          <w:bCs/>
-          <w:sz w:val="24"/>
-          <w:szCs w:val="24"/>
-        </w:rPr>
-      </w:pPr>
-      <w:r>
-        <w:rPr>
-          <w:rFonts w:eastAsia="Times New Roman" w:cs="Times New Roman" w:ascii="Times New Roman" w:hAnsi="Times New Roman"/>
-          <w:b/>
-          <w:bCs/>
-          <w:sz w:val="24"/>
-          <w:szCs w:val="24"/>
-        </w:rPr>
-        <w:t>Caso 1: Demostración de Imprimir, Obtener Elemento, Producto por Escalar</w:t>
-      </w:r>
-    </w:p>
-    <w:p>
-      <w:pPr>
-        <w:pStyle w:val="Normal"/>
-        <w:jc w:val="both"/>
-        <w:rPr>
-          <w:rFonts w:ascii="Times New Roman" w:hAnsi="Times New Roman" w:eastAsia="Times New Roman" w:cs="Times New Roman"/>
-        </w:rPr>
-      </w:pPr>
-      <w:r>
-        <w:rPr>
-          <w:rFonts w:eastAsia="Times New Roman" w:cs="Times New Roman" w:ascii="Times New Roman" w:hAnsi="Times New Roman"/>
+      </w:r>
+    </w:p>
+    <w:p>
+      <w:pPr>
+        <w:pStyle w:val="Normal"/>
+        <w:jc w:val="both"/>
+        <w:rPr>
+          <w:rFonts w:ascii="Times New Roman" w:hAnsi="Times New Roman" w:eastAsia="Times New Roman" w:cs="Times New Roman"/>
+          <w:sz w:val="24"/>
+          <w:szCs w:val="24"/>
+        </w:rPr>
+      </w:pPr>
+      <w:r>
+        <w:rPr/>
+      </w:r>
+    </w:p>
+    <w:p>
+      <w:pPr>
+        <w:pStyle w:val="Normal"/>
+        <w:jc w:val="both"/>
+        <w:rPr>
+          <w:b/>
+          <w:b/>
+          <w:bCs/>
+        </w:rPr>
+      </w:pPr>
+      <w:r>
+        <w:rPr>
+          <w:rFonts w:eastAsia="Times New Roman" w:cs="Times New Roman" w:ascii="Times New Roman" w:hAnsi="Times New Roman"/>
+          <w:b/>
+          <w:bCs/>
+          <w:sz w:val="24"/>
+          <w:szCs w:val="24"/>
+        </w:rPr>
+        <w:t>Diagrama de las funciones Suma y Transponer:</w:t>
+      </w:r>
+    </w:p>
+    <w:p>
+      <w:pPr>
+        <w:pStyle w:val="Normal"/>
+        <w:jc w:val="both"/>
+        <w:rPr>
+          <w:rFonts w:ascii="Times New Roman" w:hAnsi="Times New Roman" w:eastAsia="Times New Roman" w:cs="Times New Roman"/>
+          <w:sz w:val="24"/>
+          <w:szCs w:val="24"/>
+        </w:rPr>
+      </w:pPr>
+      <w:r>
+        <w:rPr>
+          <w:b/>
+          <w:bCs/>
+        </w:rPr>
+      </w:r>
+    </w:p>
+    <w:p>
+      <w:pPr>
+        <w:pStyle w:val="Normal"/>
+        <w:jc w:val="both"/>
+        <w:rPr>
+          <w:rFonts w:ascii="Times New Roman" w:hAnsi="Times New Roman" w:eastAsia="Times New Roman" w:cs="Times New Roman"/>
+          <w:sz w:val="24"/>
+          <w:szCs w:val="24"/>
+        </w:rPr>
+      </w:pPr>
+      <w:r>
+        <w:rPr>
+          <w:b/>
+          <w:bCs/>
         </w:rPr>
         <w:drawing>
-          <wp:anchor behindDoc="0" distT="0" distB="0" distL="0" distR="0" simplePos="0" locked="0" layoutInCell="1" allowOverlap="1" relativeHeight="5">
+          <wp:anchor behindDoc="0" distT="0" distB="0" distL="0" distR="0" simplePos="0" locked="0" layoutInCell="1" allowOverlap="1" relativeHeight="15">
             <wp:simplePos x="0" y="0"/>
             <wp:positionH relativeFrom="column">
-              <wp:posOffset>-9525</wp:posOffset>
+              <wp:align>center</wp:align>
             </wp:positionH>
             <wp:positionV relativeFrom="paragraph">
-              <wp:posOffset>439420</wp:posOffset>
+              <wp:posOffset>635</wp:posOffset>
             </wp:positionV>
-            <wp:extent cx="5731510" cy="3223895"/>
+            <wp:extent cx="5731510" cy="1873250"/>
             <wp:effectExtent l="0" t="0" r="0" b="0"/>
             <wp:wrapSquare wrapText="largest"/>
-            <wp:docPr id="5" name="Image4" descr=""/>
+            <wp:docPr id="5" name="Image13" descr=""/>
             <wp:cNvGraphicFramePr>
               <a:graphicFrameLocks xmlns:a="http://schemas.openxmlformats.org/drawingml/2006/main" noChangeAspect="1"/>
             </wp:cNvGraphicFramePr>
@@ -5195,7 +5063,7 @@
               <a:graphicData uri="http://schemas.openxmlformats.org/drawingml/2006/picture">
                 <pic:pic xmlns:pic="http://schemas.openxmlformats.org/drawingml/2006/picture">
                   <pic:nvPicPr>
-                    <pic:cNvPr id="5" name="Image4" descr=""/>
+                    <pic:cNvPr id="5" name="Image13" descr=""/>
                     <pic:cNvPicPr>
                       <a:picLocks noChangeAspect="1" noChangeArrowheads="1"/>
                     </pic:cNvPicPr>
@@ -5209,7 +5077,7 @@
                   <pic:spPr bwMode="auto">
                     <a:xfrm>
                       <a:off x="0" y="0"/>
-                      <a:ext cx="5731510" cy="3223895"/>
+                      <a:ext cx="5731510" cy="1873250"/>
                     </a:xfrm>
                     <a:prstGeom prst="rect">
                       <a:avLst/>
@@ -5228,25 +5096,45 @@
         <w:jc w:val="both"/>
         <w:rPr>
           <w:rFonts w:ascii="Times New Roman" w:hAnsi="Times New Roman" w:eastAsia="Times New Roman" w:cs="Times New Roman"/>
-        </w:rPr>
-      </w:pPr>
-      <w:r>
-        <w:rPr>
-          <w:rFonts w:eastAsia="Times New Roman" w:cs="Times New Roman" w:ascii="Times New Roman" w:hAnsi="Times New Roman"/>
+          <w:sz w:val="24"/>
+          <w:szCs w:val="24"/>
+        </w:rPr>
+      </w:pPr>
+      <w:r>
+        <w:rPr>
+          <w:b/>
+          <w:bCs/>
+        </w:rPr>
+      </w:r>
+    </w:p>
+    <w:p>
+      <w:pPr>
+        <w:pStyle w:val="Normal"/>
+        <w:jc w:val="both"/>
+        <w:rPr>
+          <w:rFonts w:ascii="Times New Roman" w:hAnsi="Times New Roman" w:eastAsia="Times New Roman" w:cs="Times New Roman"/>
+          <w:sz w:val="24"/>
+          <w:szCs w:val="24"/>
+        </w:rPr>
+      </w:pPr>
+      <w:r>
+        <w:rPr>
+          <w:b/>
+          <w:bCs/>
         </w:rPr>
         <w:drawing>
-          <wp:anchor behindDoc="0" distT="0" distB="0" distL="0" distR="0" simplePos="0" locked="0" layoutInCell="1" allowOverlap="1" relativeHeight="6">
+          <wp:anchor behindDoc="0" distT="0" distB="0" distL="0" distR="0" simplePos="0" locked="0" layoutInCell="1" allowOverlap="1" relativeHeight="17">
             <wp:simplePos x="0" y="0"/>
             <wp:positionH relativeFrom="column">
-              <wp:align>center</wp:align>
+              <wp:posOffset>-19050</wp:posOffset>
             </wp:positionH>
             <wp:positionV relativeFrom="paragraph">
-              <wp:posOffset>635</wp:posOffset>
+              <wp:posOffset>34925</wp:posOffset>
             </wp:positionV>
-            <wp:extent cx="5731510" cy="3223895"/>
+            <wp:extent cx="5731510" cy="1045210"/>
             <wp:effectExtent l="0" t="0" r="0" b="0"/>
             <wp:wrapSquare wrapText="largest"/>
-            <wp:docPr id="6" name="Image5" descr=""/>
+            <wp:docPr id="6" name="Image15" descr=""/>
             <wp:cNvGraphicFramePr>
               <a:graphicFrameLocks xmlns:a="http://schemas.openxmlformats.org/drawingml/2006/main" noChangeAspect="1"/>
             </wp:cNvGraphicFramePr>
@@ -5254,7 +5142,7 @@
               <a:graphicData uri="http://schemas.openxmlformats.org/drawingml/2006/picture">
                 <pic:pic xmlns:pic="http://schemas.openxmlformats.org/drawingml/2006/picture">
                   <pic:nvPicPr>
-                    <pic:cNvPr id="6" name="Image5" descr=""/>
+                    <pic:cNvPr id="6" name="Image15" descr=""/>
                     <pic:cNvPicPr>
                       <a:picLocks noChangeAspect="1" noChangeArrowheads="1"/>
                     </pic:cNvPicPr>
@@ -5268,7 +5156,7 @@
                   <pic:spPr bwMode="auto">
                     <a:xfrm>
                       <a:off x="0" y="0"/>
-                      <a:ext cx="5731510" cy="3223895"/>
+                      <a:ext cx="5731510" cy="1045210"/>
                     </a:xfrm>
                     <a:prstGeom prst="rect">
                       <a:avLst/>
@@ -5287,25 +5175,212 @@
         <w:jc w:val="both"/>
         <w:rPr>
           <w:rFonts w:ascii="Times New Roman" w:hAnsi="Times New Roman" w:eastAsia="Times New Roman" w:cs="Times New Roman"/>
-        </w:rPr>
-      </w:pPr>
-      <w:r>
-        <w:rPr>
-          <w:rFonts w:eastAsia="Times New Roman" w:cs="Times New Roman" w:ascii="Times New Roman" w:hAnsi="Times New Roman"/>
-        </w:rPr>
+          <w:sz w:val="24"/>
+          <w:szCs w:val="24"/>
+        </w:rPr>
+      </w:pPr>
+      <w:r>
+        <w:rPr>
+          <w:b/>
+          <w:bCs/>
+        </w:rPr>
+      </w:r>
+    </w:p>
+    <w:p>
+      <w:pPr>
+        <w:pStyle w:val="Normal"/>
+        <w:jc w:val="both"/>
+        <w:rPr>
+          <w:rFonts w:ascii="Times New Roman" w:hAnsi="Times New Roman" w:eastAsia="Times New Roman" w:cs="Times New Roman"/>
+          <w:sz w:val="24"/>
+          <w:szCs w:val="24"/>
+        </w:rPr>
+      </w:pPr>
+      <w:r>
+        <w:rPr>
+          <w:b/>
+          <w:bCs/>
+        </w:rPr>
+      </w:r>
+    </w:p>
+    <w:p>
+      <w:pPr>
+        <w:pStyle w:val="Normal"/>
+        <w:jc w:val="both"/>
+        <w:rPr>
+          <w:rFonts w:ascii="Times New Roman" w:hAnsi="Times New Roman" w:eastAsia="Times New Roman" w:cs="Times New Roman"/>
+          <w:sz w:val="24"/>
+          <w:szCs w:val="24"/>
+        </w:rPr>
+      </w:pPr>
+      <w:r>
+        <w:rPr>
+          <w:b/>
+          <w:bCs/>
+        </w:rPr>
+      </w:r>
+    </w:p>
+    <w:p>
+      <w:pPr>
+        <w:pStyle w:val="Normal"/>
+        <w:jc w:val="both"/>
+        <w:rPr>
+          <w:rFonts w:ascii="Times New Roman" w:hAnsi="Times New Roman" w:eastAsia="Times New Roman" w:cs="Times New Roman"/>
+          <w:sz w:val="24"/>
+          <w:szCs w:val="24"/>
+        </w:rPr>
+      </w:pPr>
+      <w:r>
+        <w:rPr>
+          <w:b/>
+          <w:bCs/>
+        </w:rPr>
+      </w:r>
+    </w:p>
+    <w:p>
+      <w:pPr>
+        <w:pStyle w:val="Normal"/>
+        <w:jc w:val="both"/>
+        <w:rPr>
+          <w:rFonts w:ascii="Times New Roman" w:hAnsi="Times New Roman" w:eastAsia="Times New Roman" w:cs="Times New Roman"/>
+          <w:sz w:val="24"/>
+          <w:szCs w:val="24"/>
+        </w:rPr>
+      </w:pPr>
+      <w:r>
+        <w:rPr>
+          <w:b/>
+          <w:bCs/>
+        </w:rPr>
+      </w:r>
+    </w:p>
+    <w:p>
+      <w:pPr>
+        <w:pStyle w:val="Normal"/>
+        <w:jc w:val="both"/>
+        <w:rPr>
+          <w:rFonts w:ascii="Times New Roman" w:hAnsi="Times New Roman" w:eastAsia="Times New Roman" w:cs="Times New Roman"/>
+          <w:sz w:val="24"/>
+          <w:szCs w:val="24"/>
+        </w:rPr>
+      </w:pPr>
+      <w:r>
+        <w:rPr>
+          <w:b/>
+          <w:bCs/>
+        </w:rPr>
+      </w:r>
+    </w:p>
+    <w:p>
+      <w:pPr>
+        <w:pStyle w:val="Normal"/>
+        <w:jc w:val="both"/>
+        <w:rPr>
+          <w:rFonts w:ascii="Times New Roman" w:hAnsi="Times New Roman" w:eastAsia="Times New Roman" w:cs="Times New Roman"/>
+          <w:sz w:val="24"/>
+          <w:szCs w:val="24"/>
+        </w:rPr>
+      </w:pPr>
+      <w:r>
+        <w:rPr>
+          <w:b/>
+          <w:bCs/>
+        </w:rPr>
+      </w:r>
+    </w:p>
+    <w:p>
+      <w:pPr>
+        <w:pStyle w:val="Normal"/>
+        <w:jc w:val="both"/>
+        <w:rPr>
+          <w:rFonts w:ascii="Times New Roman" w:hAnsi="Times New Roman" w:eastAsia="Times New Roman" w:cs="Times New Roman"/>
+          <w:sz w:val="24"/>
+          <w:szCs w:val="24"/>
+        </w:rPr>
+      </w:pPr>
+      <w:r>
+        <w:rPr>
+          <w:b/>
+          <w:bCs/>
+        </w:rPr>
+      </w:r>
+    </w:p>
+    <w:p>
+      <w:pPr>
+        <w:pStyle w:val="Normal"/>
+        <w:jc w:val="both"/>
+        <w:rPr>
+          <w:rFonts w:ascii="Times New Roman" w:hAnsi="Times New Roman" w:eastAsia="Times New Roman" w:cs="Times New Roman"/>
+          <w:sz w:val="24"/>
+          <w:szCs w:val="24"/>
+        </w:rPr>
+      </w:pPr>
+      <w:r>
+        <w:rPr>
+          <w:b/>
+          <w:bCs/>
+        </w:rPr>
+      </w:r>
+    </w:p>
+    <w:p>
+      <w:pPr>
+        <w:pStyle w:val="Normal"/>
+        <w:jc w:val="both"/>
+        <w:rPr>
+          <w:rFonts w:ascii="Times New Roman" w:hAnsi="Times New Roman" w:eastAsia="Times New Roman" w:cs="Times New Roman"/>
+          <w:sz w:val="24"/>
+          <w:szCs w:val="24"/>
+        </w:rPr>
+      </w:pPr>
+      <w:r>
+        <w:rPr>
+          <w:b/>
+          <w:bCs/>
+        </w:rPr>
+      </w:r>
+    </w:p>
+    <w:p>
+      <w:pPr>
+        <w:pStyle w:val="Normal"/>
+        <w:jc w:val="both"/>
+        <w:rPr>
+          <w:rFonts w:ascii="Times New Roman" w:hAnsi="Times New Roman" w:eastAsia="Times New Roman" w:cs="Times New Roman"/>
+          <w:sz w:val="24"/>
+          <w:szCs w:val="24"/>
+        </w:rPr>
+      </w:pPr>
+      <w:r>
+        <w:rPr>
+          <w:b/>
+          <w:bCs/>
+        </w:rPr>
+      </w:r>
+    </w:p>
+    <w:p>
+      <w:pPr>
+        <w:pStyle w:val="Normal"/>
+        <w:jc w:val="both"/>
+        <w:rPr>
+          <w:rFonts w:ascii="Times New Roman" w:hAnsi="Times New Roman" w:eastAsia="Times New Roman" w:cs="Times New Roman"/>
+          <w:sz w:val="24"/>
+          <w:szCs w:val="24"/>
+        </w:rPr>
+      </w:pPr>
+      <w:r>
+        <w:rPr/>
         <w:drawing>
-          <wp:anchor behindDoc="0" distT="0" distB="0" distL="0" distR="0" simplePos="0" locked="0" layoutInCell="1" allowOverlap="1" relativeHeight="7">
+          <wp:anchor behindDoc="0" distT="0" distB="0" distL="0" distR="0" simplePos="0" locked="0" layoutInCell="1" allowOverlap="1" relativeHeight="16">
             <wp:simplePos x="0" y="0"/>
             <wp:positionH relativeFrom="column">
-              <wp:align>center</wp:align>
+              <wp:posOffset>859790</wp:posOffset>
             </wp:positionH>
             <wp:positionV relativeFrom="paragraph">
-              <wp:posOffset>635</wp:posOffset>
+              <wp:posOffset>109220</wp:posOffset>
             </wp:positionV>
-            <wp:extent cx="5731510" cy="3223895"/>
+            <wp:extent cx="4076065" cy="2981325"/>
             <wp:effectExtent l="0" t="0" r="0" b="0"/>
             <wp:wrapSquare wrapText="largest"/>
-            <wp:docPr id="7" name="Image6" descr=""/>
+            <wp:docPr id="7" name="Image14" descr=""/>
             <wp:cNvGraphicFramePr>
               <a:graphicFrameLocks xmlns:a="http://schemas.openxmlformats.org/drawingml/2006/main" noChangeAspect="1"/>
             </wp:cNvGraphicFramePr>
@@ -5313,7 +5388,7 @@
               <a:graphicData uri="http://schemas.openxmlformats.org/drawingml/2006/picture">
                 <pic:pic xmlns:pic="http://schemas.openxmlformats.org/drawingml/2006/picture">
                   <pic:nvPicPr>
-                    <pic:cNvPr id="7" name="Image6" descr=""/>
+                    <pic:cNvPr id="7" name="Image14" descr=""/>
                     <pic:cNvPicPr>
                       <a:picLocks noChangeAspect="1" noChangeArrowheads="1"/>
                     </pic:cNvPicPr>
@@ -5327,7 +5402,7 @@
                   <pic:spPr bwMode="auto">
                     <a:xfrm>
                       <a:off x="0" y="0"/>
-                      <a:ext cx="5731510" cy="3223895"/>
+                      <a:ext cx="4076065" cy="2981325"/>
                     </a:xfrm>
                     <a:prstGeom prst="rect">
                       <a:avLst/>
@@ -5346,12 +5421,437 @@
         <w:jc w:val="both"/>
         <w:rPr>
           <w:rFonts w:ascii="Times New Roman" w:hAnsi="Times New Roman" w:eastAsia="Times New Roman" w:cs="Times New Roman"/>
-        </w:rPr>
-      </w:pPr>
-      <w:r>
-        <w:rPr>
-          <w:rFonts w:eastAsia="Times New Roman" w:cs="Times New Roman" w:ascii="Times New Roman" w:hAnsi="Times New Roman"/>
-        </w:rPr>
+          <w:sz w:val="24"/>
+          <w:szCs w:val="24"/>
+        </w:rPr>
+      </w:pPr>
+      <w:r>
+        <w:rPr/>
+      </w:r>
+    </w:p>
+    <w:p>
+      <w:pPr>
+        <w:pStyle w:val="Normal"/>
+        <w:jc w:val="both"/>
+        <w:rPr>
+          <w:rFonts w:ascii="Times New Roman" w:hAnsi="Times New Roman" w:eastAsia="Times New Roman" w:cs="Times New Roman"/>
+          <w:sz w:val="24"/>
+          <w:szCs w:val="24"/>
+        </w:rPr>
+      </w:pPr>
+      <w:r>
+        <w:rPr>
+          <w:rFonts w:eastAsia="Times New Roman" w:cs="Times New Roman" w:ascii="Times New Roman" w:hAnsi="Times New Roman"/>
+          <w:sz w:val="24"/>
+          <w:szCs w:val="24"/>
+        </w:rPr>
+      </w:r>
+    </w:p>
+    <w:p>
+      <w:pPr>
+        <w:pStyle w:val="Normal"/>
+        <w:jc w:val="both"/>
+        <w:rPr>
+          <w:b/>
+          <w:b/>
+          <w:bCs/>
+        </w:rPr>
+      </w:pPr>
+      <w:r>
+        <w:rPr/>
+      </w:r>
+    </w:p>
+    <w:p>
+      <w:pPr>
+        <w:pStyle w:val="Normal"/>
+        <w:jc w:val="both"/>
+        <w:rPr>
+          <w:b/>
+          <w:b/>
+          <w:bCs/>
+        </w:rPr>
+      </w:pPr>
+      <w:r>
+        <w:rPr/>
+      </w:r>
+    </w:p>
+    <w:p>
+      <w:pPr>
+        <w:pStyle w:val="Normal"/>
+        <w:jc w:val="both"/>
+        <w:rPr>
+          <w:b/>
+          <w:b/>
+          <w:bCs/>
+        </w:rPr>
+      </w:pPr>
+      <w:r>
+        <w:rPr/>
+      </w:r>
+    </w:p>
+    <w:p>
+      <w:pPr>
+        <w:pStyle w:val="Normal"/>
+        <w:jc w:val="both"/>
+        <w:rPr>
+          <w:b/>
+          <w:b/>
+          <w:bCs/>
+        </w:rPr>
+      </w:pPr>
+      <w:r>
+        <w:rPr/>
+      </w:r>
+    </w:p>
+    <w:p>
+      <w:pPr>
+        <w:pStyle w:val="Normal"/>
+        <w:jc w:val="both"/>
+        <w:rPr>
+          <w:b/>
+          <w:b/>
+          <w:bCs/>
+        </w:rPr>
+      </w:pPr>
+      <w:r>
+        <w:rPr/>
+      </w:r>
+    </w:p>
+    <w:p>
+      <w:pPr>
+        <w:pStyle w:val="Normal"/>
+        <w:jc w:val="both"/>
+        <w:rPr>
+          <w:b/>
+          <w:b/>
+          <w:bCs/>
+        </w:rPr>
+      </w:pPr>
+      <w:r>
+        <w:rPr/>
+      </w:r>
+    </w:p>
+    <w:p>
+      <w:pPr>
+        <w:pStyle w:val="Normal"/>
+        <w:jc w:val="both"/>
+        <w:rPr>
+          <w:b/>
+          <w:b/>
+          <w:bCs/>
+        </w:rPr>
+      </w:pPr>
+      <w:r>
+        <w:rPr/>
+      </w:r>
+    </w:p>
+    <w:p>
+      <w:pPr>
+        <w:pStyle w:val="Normal"/>
+        <w:jc w:val="both"/>
+        <w:rPr>
+          <w:b/>
+          <w:b/>
+          <w:bCs/>
+        </w:rPr>
+      </w:pPr>
+      <w:r>
+        <w:rPr/>
+      </w:r>
+    </w:p>
+    <w:p>
+      <w:pPr>
+        <w:pStyle w:val="Normal"/>
+        <w:jc w:val="both"/>
+        <w:rPr>
+          <w:b/>
+          <w:b/>
+          <w:bCs/>
+        </w:rPr>
+      </w:pPr>
+      <w:r>
+        <w:rPr/>
+      </w:r>
+    </w:p>
+    <w:p>
+      <w:pPr>
+        <w:pStyle w:val="Normal"/>
+        <w:jc w:val="both"/>
+        <w:rPr>
+          <w:b/>
+          <w:b/>
+          <w:bCs/>
+        </w:rPr>
+      </w:pPr>
+      <w:r>
+        <w:rPr/>
+      </w:r>
+    </w:p>
+    <w:p>
+      <w:pPr>
+        <w:pStyle w:val="Normal"/>
+        <w:jc w:val="both"/>
+        <w:rPr>
+          <w:b/>
+          <w:b/>
+          <w:bCs/>
+        </w:rPr>
+      </w:pPr>
+      <w:r>
+        <w:rPr/>
+      </w:r>
+    </w:p>
+    <w:p>
+      <w:pPr>
+        <w:pStyle w:val="Normal"/>
+        <w:jc w:val="both"/>
+        <w:rPr>
+          <w:b/>
+          <w:b/>
+          <w:bCs/>
+        </w:rPr>
+      </w:pPr>
+      <w:r>
+        <w:rPr/>
+      </w:r>
+    </w:p>
+    <w:p>
+      <w:pPr>
+        <w:pStyle w:val="Normal"/>
+        <w:jc w:val="both"/>
+        <w:rPr>
+          <w:b/>
+          <w:b/>
+          <w:bCs/>
+        </w:rPr>
+      </w:pPr>
+      <w:r>
+        <w:rPr/>
+      </w:r>
+    </w:p>
+    <w:p>
+      <w:pPr>
+        <w:pStyle w:val="Normal"/>
+        <w:jc w:val="both"/>
+        <w:rPr>
+          <w:b/>
+          <w:b/>
+          <w:bCs/>
+        </w:rPr>
+      </w:pPr>
+      <w:r>
+        <w:rPr/>
+      </w:r>
+    </w:p>
+    <w:p>
+      <w:pPr>
+        <w:pStyle w:val="Normal"/>
+        <w:jc w:val="both"/>
+        <w:rPr>
+          <w:b/>
+          <w:b/>
+          <w:bCs/>
+        </w:rPr>
+      </w:pPr>
+      <w:r>
+        <w:rPr/>
+      </w:r>
+    </w:p>
+    <w:p>
+      <w:pPr>
+        <w:pStyle w:val="Normal"/>
+        <w:jc w:val="both"/>
+        <w:rPr>
+          <w:b/>
+          <w:b/>
+          <w:bCs/>
+        </w:rPr>
+      </w:pPr>
+      <w:r>
+        <w:rPr/>
+      </w:r>
+    </w:p>
+    <w:p>
+      <w:pPr>
+        <w:pStyle w:val="Normal"/>
+        <w:jc w:val="both"/>
+        <w:rPr>
+          <w:b/>
+          <w:b/>
+          <w:bCs/>
+        </w:rPr>
+      </w:pPr>
+      <w:r>
+        <w:rPr/>
+      </w:r>
+    </w:p>
+    <w:p>
+      <w:pPr>
+        <w:pStyle w:val="Normal"/>
+        <w:jc w:val="both"/>
+        <w:rPr>
+          <w:b/>
+          <w:b/>
+          <w:bCs/>
+        </w:rPr>
+      </w:pPr>
+      <w:r>
+        <w:rPr/>
+      </w:r>
+    </w:p>
+    <w:p>
+      <w:pPr>
+        <w:pStyle w:val="Normal"/>
+        <w:jc w:val="both"/>
+        <w:rPr>
+          <w:b/>
+          <w:b/>
+          <w:bCs/>
+        </w:rPr>
+      </w:pPr>
+      <w:r>
+        <w:rPr>
+          <w:rFonts w:eastAsia="Times New Roman" w:cs="Times New Roman" w:ascii="Times New Roman" w:hAnsi="Times New Roman"/>
+          <w:b/>
+          <w:bCs/>
+          <w:sz w:val="24"/>
+          <w:szCs w:val="24"/>
+        </w:rPr>
+        <w:t>nodef *Multiplicar(nodef *M1, nodef *M2);</w:t>
+      </w:r>
+    </w:p>
+    <w:p>
+      <w:pPr>
+        <w:pStyle w:val="Normal"/>
+        <w:jc w:val="both"/>
+        <w:rPr>
+          <w:rFonts w:ascii="Times New Roman" w:hAnsi="Times New Roman" w:eastAsia="Times New Roman" w:cs="Times New Roman"/>
+          <w:b/>
+          <w:b/>
+          <w:bCs/>
+          <w:sz w:val="24"/>
+          <w:szCs w:val="24"/>
+        </w:rPr>
+      </w:pPr>
+      <w:r>
+        <w:rPr>
+          <w:rFonts w:eastAsia="Times New Roman" w:cs="Times New Roman" w:ascii="Times New Roman" w:hAnsi="Times New Roman"/>
+          <w:b/>
+          <w:bCs/>
+          <w:sz w:val="24"/>
+          <w:szCs w:val="24"/>
+        </w:rPr>
+      </w:r>
+    </w:p>
+    <w:p>
+      <w:pPr>
+        <w:pStyle w:val="Normal"/>
+        <w:jc w:val="both"/>
+        <w:rPr/>
+      </w:pPr>
+      <w:r>
+        <w:rPr>
+          <w:rFonts w:eastAsia="Times New Roman" w:cs="Times New Roman" w:ascii="Times New Roman" w:hAnsi="Times New Roman"/>
+          <w:sz w:val="24"/>
+          <w:szCs w:val="24"/>
+        </w:rPr>
+        <w:t xml:space="preserve">Función usada para realizar la multiplicación entre 2 matrices. Es importante considerar que la cantidad de filas de la Matriz 1 debe ser igual al número de filas de la Matriz 2. Además, la matriz resultante tiene el mismo número de filas de la Matriz 1 y el mismo número de columnas de la Matriz 2. </w:t>
+      </w:r>
+    </w:p>
+    <w:p>
+      <w:pPr>
+        <w:pStyle w:val="Normal"/>
+        <w:jc w:val="both"/>
+        <w:rPr>
+          <w:rFonts w:ascii="Times New Roman" w:hAnsi="Times New Roman" w:eastAsia="Times New Roman" w:cs="Times New Roman"/>
+          <w:sz w:val="24"/>
+          <w:szCs w:val="24"/>
+        </w:rPr>
+      </w:pPr>
+      <w:r>
+        <w:rPr>
+          <w:rFonts w:eastAsia="Times New Roman" w:cs="Times New Roman" w:ascii="Times New Roman" w:hAnsi="Times New Roman"/>
+          <w:sz w:val="24"/>
+          <w:szCs w:val="24"/>
+        </w:rPr>
+      </w:r>
+    </w:p>
+    <w:p>
+      <w:pPr>
+        <w:pStyle w:val="Normal"/>
+        <w:jc w:val="both"/>
+        <w:rPr>
+          <w:rFonts w:ascii="Times New Roman" w:hAnsi="Times New Roman" w:eastAsia="Times New Roman" w:cs="Times New Roman"/>
+          <w:sz w:val="24"/>
+          <w:szCs w:val="24"/>
+        </w:rPr>
+      </w:pPr>
+      <w:r>
+        <w:rPr>
+          <w:rFonts w:eastAsia="Times New Roman" w:cs="Times New Roman" w:ascii="Times New Roman" w:hAnsi="Times New Roman"/>
+          <w:sz w:val="24"/>
+          <w:szCs w:val="24"/>
+        </w:rPr>
+      </w:r>
+    </w:p>
+    <w:p>
+      <w:pPr>
+        <w:pStyle w:val="Normal"/>
+        <w:jc w:val="both"/>
+        <w:rPr>
+          <w:b/>
+          <w:b/>
+          <w:bCs/>
+          <w:sz w:val="32"/>
+          <w:szCs w:val="32"/>
+        </w:rPr>
+      </w:pPr>
+      <w:r>
+        <w:rPr>
+          <w:rFonts w:eastAsia="Times New Roman" w:cs="Times New Roman" w:ascii="Times New Roman" w:hAnsi="Times New Roman"/>
+          <w:b/>
+          <w:bCs/>
+          <w:sz w:val="32"/>
+          <w:szCs w:val="32"/>
+        </w:rPr>
+        <w:t>Casos de Prueba:</w:t>
+      </w:r>
+    </w:p>
+    <w:p>
+      <w:pPr>
+        <w:pStyle w:val="Normal"/>
+        <w:jc w:val="both"/>
+        <w:rPr>
+          <w:rFonts w:ascii="Times New Roman" w:hAnsi="Times New Roman" w:eastAsia="Times New Roman" w:cs="Times New Roman"/>
+        </w:rPr>
+      </w:pPr>
+      <w:r>
+        <w:rPr>
+          <w:rFonts w:eastAsia="Times New Roman" w:cs="Times New Roman" w:ascii="Times New Roman" w:hAnsi="Times New Roman"/>
+        </w:rPr>
+      </w:r>
+    </w:p>
+    <w:p>
+      <w:pPr>
+        <w:pStyle w:val="Normal"/>
+        <w:jc w:val="both"/>
+        <w:rPr>
+          <w:b/>
+          <w:b/>
+          <w:bCs/>
+          <w:sz w:val="24"/>
+          <w:szCs w:val="24"/>
+        </w:rPr>
+      </w:pPr>
+      <w:r>
+        <w:rPr>
+          <w:rFonts w:eastAsia="Times New Roman" w:cs="Times New Roman" w:ascii="Times New Roman" w:hAnsi="Times New Roman"/>
+          <w:b/>
+          <w:bCs/>
+          <w:sz w:val="24"/>
+          <w:szCs w:val="24"/>
+        </w:rPr>
+        <w:t>Caso 1: Demostración de Imprimir, Obtener Elemento, Producto por Escalar</w:t>
       </w:r>
     </w:p>
     <w:p>
@@ -5367,18 +5867,18 @@
           <w:rFonts w:eastAsia="Times New Roman" w:cs="Times New Roman" w:ascii="Times New Roman" w:hAnsi="Times New Roman"/>
         </w:rPr>
         <w:drawing>
-          <wp:anchor behindDoc="0" distT="0" distB="0" distL="0" distR="0" simplePos="0" locked="0" layoutInCell="1" allowOverlap="1" relativeHeight="8">
+          <wp:anchor behindDoc="0" distT="0" distB="0" distL="0" distR="0" simplePos="0" locked="0" layoutInCell="1" allowOverlap="1" relativeHeight="5">
             <wp:simplePos x="0" y="0"/>
             <wp:positionH relativeFrom="column">
-              <wp:align>center</wp:align>
+              <wp:posOffset>-9525</wp:posOffset>
             </wp:positionH>
             <wp:positionV relativeFrom="paragraph">
-              <wp:posOffset>635</wp:posOffset>
+              <wp:posOffset>439420</wp:posOffset>
             </wp:positionV>
             <wp:extent cx="5731510" cy="3223895"/>
             <wp:effectExtent l="0" t="0" r="0" b="0"/>
             <wp:wrapSquare wrapText="largest"/>
-            <wp:docPr id="8" name="Image7" descr=""/>
+            <wp:docPr id="8" name="Image4" descr=""/>
             <wp:cNvGraphicFramePr>
               <a:graphicFrameLocks xmlns:a="http://schemas.openxmlformats.org/drawingml/2006/main" noChangeAspect="1"/>
             </wp:cNvGraphicFramePr>
@@ -5386,7 +5886,7 @@
               <a:graphicData uri="http://schemas.openxmlformats.org/drawingml/2006/picture">
                 <pic:pic xmlns:pic="http://schemas.openxmlformats.org/drawingml/2006/picture">
                   <pic:nvPicPr>
-                    <pic:cNvPr id="8" name="Image7" descr=""/>
+                    <pic:cNvPr id="8" name="Image4" descr=""/>
                     <pic:cNvPicPr>
                       <a:picLocks noChangeAspect="1" noChangeArrowheads="1"/>
                     </pic:cNvPicPr>
@@ -5425,36 +5925,8 @@
         <w:rPr>
           <w:rFonts w:eastAsia="Times New Roman" w:cs="Times New Roman" w:ascii="Times New Roman" w:hAnsi="Times New Roman"/>
         </w:rPr>
-      </w:r>
-    </w:p>
-    <w:p>
-      <w:pPr>
-        <w:pStyle w:val="Normal"/>
-        <w:jc w:val="both"/>
-        <w:rPr>
-          <w:rFonts w:ascii="Times New Roman" w:hAnsi="Times New Roman" w:eastAsia="Times New Roman" w:cs="Times New Roman"/>
-        </w:rPr>
-      </w:pPr>
-      <w:r>
-        <w:rPr>
-          <w:rFonts w:eastAsia="Times New Roman" w:cs="Times New Roman" w:ascii="Times New Roman" w:hAnsi="Times New Roman"/>
-        </w:rPr>
-      </w:r>
-    </w:p>
-    <w:p>
-      <w:pPr>
-        <w:pStyle w:val="Normal"/>
-        <w:jc w:val="both"/>
-        <w:rPr>
-          <w:rFonts w:ascii="Times New Roman" w:hAnsi="Times New Roman" w:eastAsia="Times New Roman" w:cs="Times New Roman"/>
-        </w:rPr>
-      </w:pPr>
-      <w:r>
-        <w:rPr>
-          <w:rFonts w:eastAsia="Times New Roman" w:cs="Times New Roman" w:ascii="Times New Roman" w:hAnsi="Times New Roman"/>
-        </w:rPr>
         <w:drawing>
-          <wp:anchor behindDoc="0" distT="0" distB="0" distL="0" distR="0" simplePos="0" locked="0" layoutInCell="1" allowOverlap="1" relativeHeight="9">
+          <wp:anchor behindDoc="0" distT="0" distB="0" distL="0" distR="0" simplePos="0" locked="0" layoutInCell="1" allowOverlap="1" relativeHeight="6">
             <wp:simplePos x="0" y="0"/>
             <wp:positionH relativeFrom="column">
               <wp:align>center</wp:align>
@@ -5465,7 +5937,7 @@
             <wp:extent cx="5731510" cy="3223895"/>
             <wp:effectExtent l="0" t="0" r="0" b="0"/>
             <wp:wrapSquare wrapText="largest"/>
-            <wp:docPr id="9" name="Image8" descr=""/>
+            <wp:docPr id="9" name="Image5" descr=""/>
             <wp:cNvGraphicFramePr>
               <a:graphicFrameLocks xmlns:a="http://schemas.openxmlformats.org/drawingml/2006/main" noChangeAspect="1"/>
             </wp:cNvGraphicFramePr>
@@ -5473,7 +5945,7 @@
               <a:graphicData uri="http://schemas.openxmlformats.org/drawingml/2006/picture">
                 <pic:pic xmlns:pic="http://schemas.openxmlformats.org/drawingml/2006/picture">
                   <pic:nvPicPr>
-                    <pic:cNvPr id="9" name="Image8" descr=""/>
+                    <pic:cNvPr id="9" name="Image5" descr=""/>
                     <pic:cNvPicPr>
                       <a:picLocks noChangeAspect="1" noChangeArrowheads="1"/>
                     </pic:cNvPicPr>
@@ -5512,78 +5984,8 @@
         <w:rPr>
           <w:rFonts w:eastAsia="Times New Roman" w:cs="Times New Roman" w:ascii="Times New Roman" w:hAnsi="Times New Roman"/>
         </w:rPr>
-      </w:r>
-    </w:p>
-    <w:p>
-      <w:pPr>
-        <w:pStyle w:val="Normal"/>
-        <w:jc w:val="both"/>
-        <w:rPr>
-          <w:rFonts w:ascii="Times New Roman" w:hAnsi="Times New Roman" w:eastAsia="Times New Roman" w:cs="Times New Roman"/>
-        </w:rPr>
-      </w:pPr>
-      <w:r>
-        <w:rPr>
-          <w:rFonts w:eastAsia="Times New Roman" w:cs="Times New Roman" w:ascii="Times New Roman" w:hAnsi="Times New Roman"/>
-        </w:rPr>
-      </w:r>
-    </w:p>
-    <w:p>
-      <w:pPr>
-        <w:pStyle w:val="Normal"/>
-        <w:jc w:val="both"/>
-        <w:rPr>
-          <w:rFonts w:ascii="Times New Roman" w:hAnsi="Times New Roman" w:eastAsia="Times New Roman" w:cs="Times New Roman"/>
-        </w:rPr>
-      </w:pPr>
-      <w:r>
-        <w:rPr>
-          <w:rFonts w:eastAsia="Times New Roman" w:cs="Times New Roman" w:ascii="Times New Roman" w:hAnsi="Times New Roman"/>
-        </w:rPr>
-      </w:r>
-    </w:p>
-    <w:p>
-      <w:pPr>
-        <w:pStyle w:val="Normal"/>
-        <w:jc w:val="both"/>
-        <w:rPr>
-          <w:rFonts w:ascii="Times New Roman" w:hAnsi="Times New Roman" w:eastAsia="Times New Roman" w:cs="Times New Roman"/>
-        </w:rPr>
-      </w:pPr>
-      <w:r>
-        <w:rPr>
-          <w:rFonts w:eastAsia="Times New Roman" w:cs="Times New Roman" w:ascii="Times New Roman" w:hAnsi="Times New Roman"/>
-        </w:rPr>
-      </w:r>
-    </w:p>
-    <w:p>
-      <w:pPr>
-        <w:pStyle w:val="Normal"/>
-        <w:jc w:val="both"/>
-        <w:rPr>
-          <w:rFonts w:ascii="Times New Roman" w:hAnsi="Times New Roman" w:eastAsia="Times New Roman" w:cs="Times New Roman"/>
-        </w:rPr>
-      </w:pPr>
-      <w:r>
-        <w:rPr>
-          <w:rFonts w:eastAsia="Times New Roman" w:cs="Times New Roman" w:ascii="Times New Roman" w:hAnsi="Times New Roman"/>
-        </w:rPr>
-      </w:r>
-    </w:p>
-    <w:p>
-      <w:pPr>
-        <w:pStyle w:val="Normal"/>
-        <w:jc w:val="both"/>
-        <w:rPr>
-          <w:rFonts w:ascii="Times New Roman" w:hAnsi="Times New Roman" w:eastAsia="Times New Roman" w:cs="Times New Roman"/>
-        </w:rPr>
-      </w:pPr>
-      <w:r>
-        <w:rPr>
-          <w:rFonts w:eastAsia="Times New Roman" w:cs="Times New Roman" w:ascii="Times New Roman" w:hAnsi="Times New Roman"/>
-        </w:rPr>
         <w:drawing>
-          <wp:anchor behindDoc="0" distT="0" distB="0" distL="0" distR="0" simplePos="0" locked="0" layoutInCell="1" allowOverlap="1" relativeHeight="10">
+          <wp:anchor behindDoc="0" distT="0" distB="0" distL="0" distR="0" simplePos="0" locked="0" layoutInCell="1" allowOverlap="1" relativeHeight="7">
             <wp:simplePos x="0" y="0"/>
             <wp:positionH relativeFrom="column">
               <wp:align>center</wp:align>
@@ -5594,7 +5996,7 @@
             <wp:extent cx="5731510" cy="3223895"/>
             <wp:effectExtent l="0" t="0" r="0" b="0"/>
             <wp:wrapSquare wrapText="largest"/>
-            <wp:docPr id="10" name="Image9" descr=""/>
+            <wp:docPr id="10" name="Image6" descr=""/>
             <wp:cNvGraphicFramePr>
               <a:graphicFrameLocks xmlns:a="http://schemas.openxmlformats.org/drawingml/2006/main" noChangeAspect="1"/>
             </wp:cNvGraphicFramePr>
@@ -5602,7 +6004,7 @@
               <a:graphicData uri="http://schemas.openxmlformats.org/drawingml/2006/picture">
                 <pic:pic xmlns:pic="http://schemas.openxmlformats.org/drawingml/2006/picture">
                   <pic:nvPicPr>
-                    <pic:cNvPr id="10" name="Image9" descr=""/>
+                    <pic:cNvPr id="10" name="Image6" descr=""/>
                     <pic:cNvPicPr>
                       <a:picLocks noChangeAspect="1" noChangeArrowheads="1"/>
                     </pic:cNvPicPr>
@@ -5634,29 +6036,6 @@
         <w:pStyle w:val="Normal"/>
         <w:jc w:val="both"/>
         <w:rPr>
-          <w:b/>
-          <w:b/>
-          <w:bCs/>
-          <w:sz w:val="24"/>
-          <w:szCs w:val="24"/>
-        </w:rPr>
-      </w:pPr>
-      <w:r>
-        <w:rPr>
-          <w:rFonts w:eastAsia="Times New Roman" w:cs="Times New Roman" w:ascii="Times New Roman" w:hAnsi="Times New Roman"/>
-          <w:b/>
-          <w:bCs/>
-          <w:sz w:val="24"/>
-          <w:szCs w:val="24"/>
-        </w:rPr>
-        <w:t>Caso 2: Demostración de Suma y Transpuesta</w:t>
-      </w:r>
-    </w:p>
-    <w:p>
-      <w:pPr>
-        <w:pStyle w:val="Normal"/>
-        <w:jc w:val="both"/>
-        <w:rPr>
           <w:rFonts w:ascii="Times New Roman" w:hAnsi="Times New Roman" w:eastAsia="Times New Roman" w:cs="Times New Roman"/>
         </w:rPr>
       </w:pPr>
@@ -5679,7 +6058,7 @@
           <w:rFonts w:eastAsia="Times New Roman" w:cs="Times New Roman" w:ascii="Times New Roman" w:hAnsi="Times New Roman"/>
         </w:rPr>
         <w:drawing>
-          <wp:anchor behindDoc="0" distT="0" distB="0" distL="0" distR="0" simplePos="0" locked="0" layoutInCell="1" allowOverlap="1" relativeHeight="11">
+          <wp:anchor behindDoc="0" distT="0" distB="0" distL="0" distR="0" simplePos="0" locked="0" layoutInCell="1" allowOverlap="1" relativeHeight="8">
             <wp:simplePos x="0" y="0"/>
             <wp:positionH relativeFrom="column">
               <wp:align>center</wp:align>
@@ -5690,7 +6069,7 @@
             <wp:extent cx="5731510" cy="3223895"/>
             <wp:effectExtent l="0" t="0" r="0" b="0"/>
             <wp:wrapSquare wrapText="largest"/>
-            <wp:docPr id="11" name="Image10" descr=""/>
+            <wp:docPr id="11" name="Image7" descr=""/>
             <wp:cNvGraphicFramePr>
               <a:graphicFrameLocks xmlns:a="http://schemas.openxmlformats.org/drawingml/2006/main" noChangeAspect="1"/>
             </wp:cNvGraphicFramePr>
@@ -5698,7 +6077,7 @@
               <a:graphicData uri="http://schemas.openxmlformats.org/drawingml/2006/picture">
                 <pic:pic xmlns:pic="http://schemas.openxmlformats.org/drawingml/2006/picture">
                   <pic:nvPicPr>
-                    <pic:cNvPr id="11" name="Image10" descr=""/>
+                    <pic:cNvPr id="11" name="Image7" descr=""/>
                     <pic:cNvPicPr>
                       <a:picLocks noChangeAspect="1" noChangeArrowheads="1"/>
                     </pic:cNvPicPr>
@@ -5765,36 +6144,8 @@
         <w:rPr>
           <w:rFonts w:eastAsia="Times New Roman" w:cs="Times New Roman" w:ascii="Times New Roman" w:hAnsi="Times New Roman"/>
         </w:rPr>
-      </w:r>
-    </w:p>
-    <w:p>
-      <w:pPr>
-        <w:pStyle w:val="Normal"/>
-        <w:jc w:val="both"/>
-        <w:rPr>
-          <w:rFonts w:ascii="Times New Roman" w:hAnsi="Times New Roman" w:eastAsia="Times New Roman" w:cs="Times New Roman"/>
-        </w:rPr>
-      </w:pPr>
-      <w:r>
-        <w:rPr>
-          <w:rFonts w:eastAsia="Times New Roman" w:cs="Times New Roman" w:ascii="Times New Roman" w:hAnsi="Times New Roman"/>
-        </w:rPr>
-      </w:r>
-    </w:p>
-    <w:p>
-      <w:pPr>
-        <w:pStyle w:val="Normal"/>
-        <w:jc w:val="both"/>
-        <w:rPr>
-          <w:rFonts w:ascii="Times New Roman" w:hAnsi="Times New Roman" w:eastAsia="Times New Roman" w:cs="Times New Roman"/>
-        </w:rPr>
-      </w:pPr>
-      <w:r>
-        <w:rPr>
-          <w:rFonts w:eastAsia="Times New Roman" w:cs="Times New Roman" w:ascii="Times New Roman" w:hAnsi="Times New Roman"/>
-        </w:rPr>
         <w:drawing>
-          <wp:anchor behindDoc="0" distT="0" distB="0" distL="0" distR="0" simplePos="0" locked="0" layoutInCell="1" allowOverlap="1" relativeHeight="12">
+          <wp:anchor behindDoc="0" distT="0" distB="0" distL="0" distR="0" simplePos="0" locked="0" layoutInCell="1" allowOverlap="1" relativeHeight="9">
             <wp:simplePos x="0" y="0"/>
             <wp:positionH relativeFrom="column">
               <wp:align>center</wp:align>
@@ -5805,7 +6156,7 @@
             <wp:extent cx="5731510" cy="3223895"/>
             <wp:effectExtent l="0" t="0" r="0" b="0"/>
             <wp:wrapSquare wrapText="largest"/>
-            <wp:docPr id="12" name="Image11" descr=""/>
+            <wp:docPr id="12" name="Image8" descr=""/>
             <wp:cNvGraphicFramePr>
               <a:graphicFrameLocks xmlns:a="http://schemas.openxmlformats.org/drawingml/2006/main" noChangeAspect="1"/>
             </wp:cNvGraphicFramePr>
@@ -5813,7 +6164,7 @@
               <a:graphicData uri="http://schemas.openxmlformats.org/drawingml/2006/picture">
                 <pic:pic xmlns:pic="http://schemas.openxmlformats.org/drawingml/2006/picture">
                   <pic:nvPicPr>
-                    <pic:cNvPr id="12" name="Image11" descr=""/>
+                    <pic:cNvPr id="12" name="Image8" descr=""/>
                     <pic:cNvPicPr>
                       <a:picLocks noChangeAspect="1" noChangeArrowheads="1"/>
                     </pic:cNvPicPr>
@@ -5866,8 +6217,64 @@
         <w:rPr>
           <w:rFonts w:eastAsia="Times New Roman" w:cs="Times New Roman" w:ascii="Times New Roman" w:hAnsi="Times New Roman"/>
         </w:rPr>
+      </w:r>
+    </w:p>
+    <w:p>
+      <w:pPr>
+        <w:pStyle w:val="Normal"/>
+        <w:jc w:val="both"/>
+        <w:rPr>
+          <w:rFonts w:ascii="Times New Roman" w:hAnsi="Times New Roman" w:eastAsia="Times New Roman" w:cs="Times New Roman"/>
+        </w:rPr>
+      </w:pPr>
+      <w:r>
+        <w:rPr>
+          <w:rFonts w:eastAsia="Times New Roman" w:cs="Times New Roman" w:ascii="Times New Roman" w:hAnsi="Times New Roman"/>
+        </w:rPr>
+      </w:r>
+    </w:p>
+    <w:p>
+      <w:pPr>
+        <w:pStyle w:val="Normal"/>
+        <w:jc w:val="both"/>
+        <w:rPr>
+          <w:rFonts w:ascii="Times New Roman" w:hAnsi="Times New Roman" w:eastAsia="Times New Roman" w:cs="Times New Roman"/>
+        </w:rPr>
+      </w:pPr>
+      <w:r>
+        <w:rPr>
+          <w:rFonts w:eastAsia="Times New Roman" w:cs="Times New Roman" w:ascii="Times New Roman" w:hAnsi="Times New Roman"/>
+        </w:rPr>
+      </w:r>
+    </w:p>
+    <w:p>
+      <w:pPr>
+        <w:pStyle w:val="Normal"/>
+        <w:jc w:val="both"/>
+        <w:rPr>
+          <w:rFonts w:ascii="Times New Roman" w:hAnsi="Times New Roman" w:eastAsia="Times New Roman" w:cs="Times New Roman"/>
+        </w:rPr>
+      </w:pPr>
+      <w:r>
+        <w:rPr>
+          <w:rFonts w:eastAsia="Times New Roman" w:cs="Times New Roman" w:ascii="Times New Roman" w:hAnsi="Times New Roman"/>
+        </w:rPr>
+      </w:r>
+    </w:p>
+    <w:p>
+      <w:pPr>
+        <w:pStyle w:val="Normal"/>
+        <w:jc w:val="both"/>
+        <w:rPr>
+          <w:rFonts w:ascii="Times New Roman" w:hAnsi="Times New Roman" w:eastAsia="Times New Roman" w:cs="Times New Roman"/>
+        </w:rPr>
+      </w:pPr>
+      <w:r>
+        <w:rPr>
+          <w:rFonts w:eastAsia="Times New Roman" w:cs="Times New Roman" w:ascii="Times New Roman" w:hAnsi="Times New Roman"/>
+        </w:rPr>
         <w:drawing>
-          <wp:anchor behindDoc="0" distT="0" distB="0" distL="0" distR="0" simplePos="0" locked="0" layoutInCell="1" allowOverlap="1" relativeHeight="13">
+          <wp:anchor behindDoc="0" distT="0" distB="0" distL="0" distR="0" simplePos="0" locked="0" layoutInCell="1" allowOverlap="1" relativeHeight="10">
             <wp:simplePos x="0" y="0"/>
             <wp:positionH relativeFrom="column">
               <wp:align>center</wp:align>
@@ -5878,7 +6285,7 @@
             <wp:extent cx="5731510" cy="3223895"/>
             <wp:effectExtent l="0" t="0" r="0" b="0"/>
             <wp:wrapSquare wrapText="largest"/>
-            <wp:docPr id="13" name="Image12" descr=""/>
+            <wp:docPr id="13" name="Image9" descr=""/>
             <wp:cNvGraphicFramePr>
               <a:graphicFrameLocks xmlns:a="http://schemas.openxmlformats.org/drawingml/2006/main" noChangeAspect="1"/>
             </wp:cNvGraphicFramePr>
@@ -5886,7 +6293,7 @@
               <a:graphicData uri="http://schemas.openxmlformats.org/drawingml/2006/picture">
                 <pic:pic xmlns:pic="http://schemas.openxmlformats.org/drawingml/2006/picture">
                   <pic:nvPicPr>
-                    <pic:cNvPr id="13" name="Image12" descr=""/>
+                    <pic:cNvPr id="13" name="Image9" descr=""/>
                     <pic:cNvPicPr>
                       <a:picLocks noChangeAspect="1" noChangeArrowheads="1"/>
                     </pic:cNvPicPr>
@@ -5921,6 +6328,290 @@
           <w:b/>
           <w:b/>
           <w:bCs/>
+          <w:sz w:val="24"/>
+          <w:szCs w:val="24"/>
+        </w:rPr>
+      </w:pPr>
+      <w:r>
+        <w:rPr>
+          <w:rFonts w:eastAsia="Times New Roman" w:cs="Times New Roman" w:ascii="Times New Roman" w:hAnsi="Times New Roman"/>
+          <w:b/>
+          <w:bCs/>
+          <w:sz w:val="24"/>
+          <w:szCs w:val="24"/>
+        </w:rPr>
+        <w:t>Caso 2: Demostración de Suma y Transpuesta</w:t>
+      </w:r>
+    </w:p>
+    <w:p>
+      <w:pPr>
+        <w:pStyle w:val="Normal"/>
+        <w:jc w:val="both"/>
+        <w:rPr>
+          <w:rFonts w:ascii="Times New Roman" w:hAnsi="Times New Roman" w:eastAsia="Times New Roman" w:cs="Times New Roman"/>
+        </w:rPr>
+      </w:pPr>
+      <w:r>
+        <w:rPr>
+          <w:rFonts w:eastAsia="Times New Roman" w:cs="Times New Roman" w:ascii="Times New Roman" w:hAnsi="Times New Roman"/>
+        </w:rPr>
+      </w:r>
+    </w:p>
+    <w:p>
+      <w:pPr>
+        <w:pStyle w:val="Normal"/>
+        <w:jc w:val="both"/>
+        <w:rPr>
+          <w:rFonts w:ascii="Times New Roman" w:hAnsi="Times New Roman" w:eastAsia="Times New Roman" w:cs="Times New Roman"/>
+        </w:rPr>
+      </w:pPr>
+      <w:r>
+        <w:rPr>
+          <w:rFonts w:eastAsia="Times New Roman" w:cs="Times New Roman" w:ascii="Times New Roman" w:hAnsi="Times New Roman"/>
+        </w:rPr>
+        <w:drawing>
+          <wp:anchor behindDoc="0" distT="0" distB="0" distL="0" distR="0" simplePos="0" locked="0" layoutInCell="1" allowOverlap="1" relativeHeight="11">
+            <wp:simplePos x="0" y="0"/>
+            <wp:positionH relativeFrom="column">
+              <wp:align>center</wp:align>
+            </wp:positionH>
+            <wp:positionV relativeFrom="paragraph">
+              <wp:posOffset>635</wp:posOffset>
+            </wp:positionV>
+            <wp:extent cx="5731510" cy="3223895"/>
+            <wp:effectExtent l="0" t="0" r="0" b="0"/>
+            <wp:wrapSquare wrapText="largest"/>
+            <wp:docPr id="14" name="Image10" descr=""/>
+            <wp:cNvGraphicFramePr>
+              <a:graphicFrameLocks xmlns:a="http://schemas.openxmlformats.org/drawingml/2006/main" noChangeAspect="1"/>
+            </wp:cNvGraphicFramePr>
+            <a:graphic xmlns:a="http://schemas.openxmlformats.org/drawingml/2006/main">
+              <a:graphicData uri="http://schemas.openxmlformats.org/drawingml/2006/picture">
+                <pic:pic xmlns:pic="http://schemas.openxmlformats.org/drawingml/2006/picture">
+                  <pic:nvPicPr>
+                    <pic:cNvPr id="14" name="Image10" descr=""/>
+                    <pic:cNvPicPr>
+                      <a:picLocks noChangeAspect="1" noChangeArrowheads="1"/>
+                    </pic:cNvPicPr>
+                  </pic:nvPicPr>
+                  <pic:blipFill>
+                    <a:blip r:embed="rId15"/>
+                    <a:stretch>
+                      <a:fillRect/>
+                    </a:stretch>
+                  </pic:blipFill>
+                  <pic:spPr bwMode="auto">
+                    <a:xfrm>
+                      <a:off x="0" y="0"/>
+                      <a:ext cx="5731510" cy="3223895"/>
+                    </a:xfrm>
+                    <a:prstGeom prst="rect">
+                      <a:avLst/>
+                    </a:prstGeom>
+                  </pic:spPr>
+                </pic:pic>
+              </a:graphicData>
+            </a:graphic>
+          </wp:anchor>
+        </w:drawing>
+      </w:r>
+    </w:p>
+    <w:p>
+      <w:pPr>
+        <w:pStyle w:val="Normal"/>
+        <w:jc w:val="both"/>
+        <w:rPr>
+          <w:rFonts w:ascii="Times New Roman" w:hAnsi="Times New Roman" w:eastAsia="Times New Roman" w:cs="Times New Roman"/>
+        </w:rPr>
+      </w:pPr>
+      <w:r>
+        <w:rPr>
+          <w:rFonts w:eastAsia="Times New Roman" w:cs="Times New Roman" w:ascii="Times New Roman" w:hAnsi="Times New Roman"/>
+        </w:rPr>
+      </w:r>
+    </w:p>
+    <w:p>
+      <w:pPr>
+        <w:pStyle w:val="Normal"/>
+        <w:jc w:val="both"/>
+        <w:rPr>
+          <w:rFonts w:ascii="Times New Roman" w:hAnsi="Times New Roman" w:eastAsia="Times New Roman" w:cs="Times New Roman"/>
+        </w:rPr>
+      </w:pPr>
+      <w:r>
+        <w:rPr>
+          <w:rFonts w:eastAsia="Times New Roman" w:cs="Times New Roman" w:ascii="Times New Roman" w:hAnsi="Times New Roman"/>
+        </w:rPr>
+      </w:r>
+    </w:p>
+    <w:p>
+      <w:pPr>
+        <w:pStyle w:val="Normal"/>
+        <w:jc w:val="both"/>
+        <w:rPr>
+          <w:rFonts w:ascii="Times New Roman" w:hAnsi="Times New Roman" w:eastAsia="Times New Roman" w:cs="Times New Roman"/>
+        </w:rPr>
+      </w:pPr>
+      <w:r>
+        <w:rPr>
+          <w:rFonts w:eastAsia="Times New Roman" w:cs="Times New Roman" w:ascii="Times New Roman" w:hAnsi="Times New Roman"/>
+        </w:rPr>
+      </w:r>
+    </w:p>
+    <w:p>
+      <w:pPr>
+        <w:pStyle w:val="Normal"/>
+        <w:jc w:val="both"/>
+        <w:rPr>
+          <w:rFonts w:ascii="Times New Roman" w:hAnsi="Times New Roman" w:eastAsia="Times New Roman" w:cs="Times New Roman"/>
+        </w:rPr>
+      </w:pPr>
+      <w:r>
+        <w:rPr>
+          <w:rFonts w:eastAsia="Times New Roman" w:cs="Times New Roman" w:ascii="Times New Roman" w:hAnsi="Times New Roman"/>
+        </w:rPr>
+      </w:r>
+    </w:p>
+    <w:p>
+      <w:pPr>
+        <w:pStyle w:val="Normal"/>
+        <w:jc w:val="both"/>
+        <w:rPr>
+          <w:rFonts w:ascii="Times New Roman" w:hAnsi="Times New Roman" w:eastAsia="Times New Roman" w:cs="Times New Roman"/>
+        </w:rPr>
+      </w:pPr>
+      <w:r>
+        <w:rPr>
+          <w:rFonts w:eastAsia="Times New Roman" w:cs="Times New Roman" w:ascii="Times New Roman" w:hAnsi="Times New Roman"/>
+        </w:rPr>
+        <w:drawing>
+          <wp:anchor behindDoc="0" distT="0" distB="0" distL="0" distR="0" simplePos="0" locked="0" layoutInCell="1" allowOverlap="1" relativeHeight="12">
+            <wp:simplePos x="0" y="0"/>
+            <wp:positionH relativeFrom="column">
+              <wp:align>center</wp:align>
+            </wp:positionH>
+            <wp:positionV relativeFrom="paragraph">
+              <wp:posOffset>635</wp:posOffset>
+            </wp:positionV>
+            <wp:extent cx="5731510" cy="3223895"/>
+            <wp:effectExtent l="0" t="0" r="0" b="0"/>
+            <wp:wrapSquare wrapText="largest"/>
+            <wp:docPr id="15" name="Image11" descr=""/>
+            <wp:cNvGraphicFramePr>
+              <a:graphicFrameLocks xmlns:a="http://schemas.openxmlformats.org/drawingml/2006/main" noChangeAspect="1"/>
+            </wp:cNvGraphicFramePr>
+            <a:graphic xmlns:a="http://schemas.openxmlformats.org/drawingml/2006/main">
+              <a:graphicData uri="http://schemas.openxmlformats.org/drawingml/2006/picture">
+                <pic:pic xmlns:pic="http://schemas.openxmlformats.org/drawingml/2006/picture">
+                  <pic:nvPicPr>
+                    <pic:cNvPr id="15" name="Image11" descr=""/>
+                    <pic:cNvPicPr>
+                      <a:picLocks noChangeAspect="1" noChangeArrowheads="1"/>
+                    </pic:cNvPicPr>
+                  </pic:nvPicPr>
+                  <pic:blipFill>
+                    <a:blip r:embed="rId16"/>
+                    <a:stretch>
+                      <a:fillRect/>
+                    </a:stretch>
+                  </pic:blipFill>
+                  <pic:spPr bwMode="auto">
+                    <a:xfrm>
+                      <a:off x="0" y="0"/>
+                      <a:ext cx="5731510" cy="3223895"/>
+                    </a:xfrm>
+                    <a:prstGeom prst="rect">
+                      <a:avLst/>
+                    </a:prstGeom>
+                  </pic:spPr>
+                </pic:pic>
+              </a:graphicData>
+            </a:graphic>
+          </wp:anchor>
+        </w:drawing>
+      </w:r>
+    </w:p>
+    <w:p>
+      <w:pPr>
+        <w:pStyle w:val="Normal"/>
+        <w:jc w:val="both"/>
+        <w:rPr>
+          <w:rFonts w:ascii="Times New Roman" w:hAnsi="Times New Roman" w:eastAsia="Times New Roman" w:cs="Times New Roman"/>
+        </w:rPr>
+      </w:pPr>
+      <w:r>
+        <w:rPr>
+          <w:rFonts w:eastAsia="Times New Roman" w:cs="Times New Roman" w:ascii="Times New Roman" w:hAnsi="Times New Roman"/>
+        </w:rPr>
+      </w:r>
+    </w:p>
+    <w:p>
+      <w:pPr>
+        <w:pStyle w:val="Normal"/>
+        <w:jc w:val="both"/>
+        <w:rPr>
+          <w:rFonts w:ascii="Times New Roman" w:hAnsi="Times New Roman" w:eastAsia="Times New Roman" w:cs="Times New Roman"/>
+        </w:rPr>
+      </w:pPr>
+      <w:r>
+        <w:rPr>
+          <w:rFonts w:eastAsia="Times New Roman" w:cs="Times New Roman" w:ascii="Times New Roman" w:hAnsi="Times New Roman"/>
+        </w:rPr>
+        <w:drawing>
+          <wp:anchor behindDoc="0" distT="0" distB="0" distL="0" distR="0" simplePos="0" locked="0" layoutInCell="1" allowOverlap="1" relativeHeight="13">
+            <wp:simplePos x="0" y="0"/>
+            <wp:positionH relativeFrom="column">
+              <wp:align>center</wp:align>
+            </wp:positionH>
+            <wp:positionV relativeFrom="paragraph">
+              <wp:posOffset>635</wp:posOffset>
+            </wp:positionV>
+            <wp:extent cx="5731510" cy="3223895"/>
+            <wp:effectExtent l="0" t="0" r="0" b="0"/>
+            <wp:wrapSquare wrapText="largest"/>
+            <wp:docPr id="16" name="Image12" descr=""/>
+            <wp:cNvGraphicFramePr>
+              <a:graphicFrameLocks xmlns:a="http://schemas.openxmlformats.org/drawingml/2006/main" noChangeAspect="1"/>
+            </wp:cNvGraphicFramePr>
+            <a:graphic xmlns:a="http://schemas.openxmlformats.org/drawingml/2006/main">
+              <a:graphicData uri="http://schemas.openxmlformats.org/drawingml/2006/picture">
+                <pic:pic xmlns:pic="http://schemas.openxmlformats.org/drawingml/2006/picture">
+                  <pic:nvPicPr>
+                    <pic:cNvPr id="16" name="Image12" descr=""/>
+                    <pic:cNvPicPr>
+                      <a:picLocks noChangeAspect="1" noChangeArrowheads="1"/>
+                    </pic:cNvPicPr>
+                  </pic:nvPicPr>
+                  <pic:blipFill>
+                    <a:blip r:embed="rId17"/>
+                    <a:stretch>
+                      <a:fillRect/>
+                    </a:stretch>
+                  </pic:blipFill>
+                  <pic:spPr bwMode="auto">
+                    <a:xfrm>
+                      <a:off x="0" y="0"/>
+                      <a:ext cx="5731510" cy="3223895"/>
+                    </a:xfrm>
+                    <a:prstGeom prst="rect">
+                      <a:avLst/>
+                    </a:prstGeom>
+                  </pic:spPr>
+                </pic:pic>
+              </a:graphicData>
+            </a:graphic>
+          </wp:anchor>
+        </w:drawing>
+      </w:r>
+    </w:p>
+    <w:p>
+      <w:pPr>
+        <w:pStyle w:val="Normal"/>
+        <w:jc w:val="both"/>
+        <w:rPr>
+          <w:b/>
+          <w:b/>
+          <w:bCs/>
           <w:sz w:val="32"/>
           <w:szCs w:val="32"/>
         </w:rPr>
@@ -5976,15 +6667,7 @@
           <w:b/>
           <w:bCs/>
         </w:rPr>
-        <w:t xml:space="preserve">/ * </w:t>
-      </w:r>
-      <w:r>
-        <w:rPr>
-          <w:rFonts w:ascii="Times New Roman" w:hAnsi="Times New Roman"/>
-          <w:b/>
-          <w:bCs/>
-        </w:rPr>
-        <w:t>matriz.h * /</w:t>
+        <w:t>/ * matriz.h * /</w:t>
       </w:r>
     </w:p>
     <w:p>
@@ -7738,36 +8421,23 @@
           <w:sz w:val="22"/>
           <w:szCs w:val="22"/>
         </w:rPr>
-        <w:t xml:space="preserve">/ * </w:t>
-      </w:r>
-      <w:r>
-        <w:rPr>
-          <w:rFonts w:ascii="Times New Roman" w:hAnsi="Times New Roman"/>
-          <w:b/>
-          <w:bCs/>
-          <w:sz w:val="22"/>
-          <w:szCs w:val="22"/>
-        </w:rPr>
-        <w:t>matriz.c * /</w:t>
-      </w:r>
-    </w:p>
-    <w:p>
-      <w:pPr>
-        <w:pStyle w:val="Normal"/>
-        <w:jc w:val="both"/>
-        <w:rPr>
-          <w:b w:val="false"/>
-          <w:b w:val="false"/>
-          <w:bCs w:val="false"/>
-        </w:rPr>
-      </w:pPr>
-      <w:r>
-        <w:rPr>
-          <w:rFonts w:ascii="Times New Roman" w:hAnsi="Times New Roman"/>
-          <w:b/>
-          <w:bCs/>
-          <w:sz w:val="22"/>
-          <w:szCs w:val="22"/>
+        <w:t>/ * matriz.c * /</w:t>
+      </w:r>
+    </w:p>
+    <w:p>
+      <w:pPr>
+        <w:pStyle w:val="Normal"/>
+        <w:jc w:val="both"/>
+        <w:rPr>
+          <w:b w:val="false"/>
+          <w:b w:val="false"/>
+          <w:bCs w:val="false"/>
+        </w:rPr>
+      </w:pPr>
+      <w:r>
+        <w:rPr>
+          <w:b w:val="false"/>
+          <w:bCs w:val="false"/>
         </w:rPr>
       </w:r>
     </w:p>
@@ -7879,11 +8549,8 @@
       </w:pPr>
       <w:r>
         <w:rPr>
-          <w:rFonts w:ascii="Times New Roman" w:hAnsi="Times New Roman"/>
-          <w:b/>
-          <w:bCs/>
-          <w:sz w:val="18"/>
-          <w:szCs w:val="18"/>
+          <w:b w:val="false"/>
+          <w:bCs w:val="false"/>
         </w:rPr>
       </w:r>
     </w:p>
@@ -7923,11 +8590,8 @@
       </w:pPr>
       <w:r>
         <w:rPr>
-          <w:rFonts w:ascii="Times New Roman" w:hAnsi="Times New Roman"/>
-          <w:b/>
-          <w:bCs/>
-          <w:sz w:val="18"/>
-          <w:szCs w:val="18"/>
+          <w:b w:val="false"/>
+          <w:bCs w:val="false"/>
         </w:rPr>
       </w:r>
     </w:p>
@@ -7967,11 +8631,8 @@
       </w:pPr>
       <w:r>
         <w:rPr>
-          <w:rFonts w:ascii="Times New Roman" w:hAnsi="Times New Roman"/>
-          <w:b/>
-          <w:bCs/>
-          <w:sz w:val="18"/>
-          <w:szCs w:val="18"/>
+          <w:b w:val="false"/>
+          <w:bCs w:val="false"/>
         </w:rPr>
       </w:r>
     </w:p>
@@ -8263,11 +8924,8 @@
       </w:pPr>
       <w:r>
         <w:rPr>
-          <w:rFonts w:ascii="Times New Roman" w:hAnsi="Times New Roman"/>
-          <w:b/>
-          <w:bCs/>
-          <w:sz w:val="18"/>
-          <w:szCs w:val="18"/>
+          <w:b w:val="false"/>
+          <w:bCs w:val="false"/>
         </w:rPr>
       </w:r>
     </w:p>
@@ -8307,11 +8965,8 @@
       </w:pPr>
       <w:r>
         <w:rPr>
-          <w:rFonts w:ascii="Times New Roman" w:hAnsi="Times New Roman"/>
-          <w:b/>
-          <w:bCs/>
-          <w:sz w:val="18"/>
-          <w:szCs w:val="18"/>
+          <w:b w:val="false"/>
+          <w:bCs w:val="false"/>
         </w:rPr>
       </w:r>
     </w:p>
@@ -8603,11 +9258,8 @@
       </w:pPr>
       <w:r>
         <w:rPr>
-          <w:rFonts w:ascii="Times New Roman" w:hAnsi="Times New Roman"/>
-          <w:b/>
-          <w:bCs/>
-          <w:sz w:val="18"/>
-          <w:szCs w:val="18"/>
+          <w:b w:val="false"/>
+          <w:bCs w:val="false"/>
         </w:rPr>
       </w:r>
     </w:p>
@@ -8647,11 +9299,8 @@
       </w:pPr>
       <w:r>
         <w:rPr>
-          <w:rFonts w:ascii="Times New Roman" w:hAnsi="Times New Roman"/>
-          <w:b/>
-          <w:bCs/>
-          <w:sz w:val="18"/>
-          <w:szCs w:val="18"/>
+          <w:b w:val="false"/>
+          <w:bCs w:val="false"/>
         </w:rPr>
       </w:r>
     </w:p>
@@ -8899,11 +9548,8 @@
       </w:pPr>
       <w:r>
         <w:rPr>
-          <w:rFonts w:ascii="Times New Roman" w:hAnsi="Times New Roman"/>
-          <w:b/>
-          <w:bCs/>
-          <w:sz w:val="18"/>
-          <w:szCs w:val="18"/>
+          <w:b w:val="false"/>
+          <w:bCs w:val="false"/>
         </w:rPr>
       </w:r>
     </w:p>
@@ -8943,11 +9589,8 @@
       </w:pPr>
       <w:r>
         <w:rPr>
-          <w:rFonts w:ascii="Times New Roman" w:hAnsi="Times New Roman"/>
-          <w:b/>
-          <w:bCs/>
-          <w:sz w:val="18"/>
-          <w:szCs w:val="18"/>
+          <w:b w:val="false"/>
+          <w:bCs w:val="false"/>
         </w:rPr>
       </w:r>
     </w:p>
@@ -9137,11 +9780,8 @@
       </w:pPr>
       <w:r>
         <w:rPr>
-          <w:rFonts w:ascii="Times New Roman" w:hAnsi="Times New Roman"/>
-          <w:b/>
-          <w:bCs/>
-          <w:sz w:val="18"/>
-          <w:szCs w:val="18"/>
+          <w:b w:val="false"/>
+          <w:bCs w:val="false"/>
         </w:rPr>
       </w:r>
     </w:p>
@@ -9181,11 +9821,8 @@
       </w:pPr>
       <w:r>
         <w:rPr>
-          <w:rFonts w:ascii="Times New Roman" w:hAnsi="Times New Roman"/>
-          <w:b/>
-          <w:bCs/>
-          <w:sz w:val="18"/>
-          <w:szCs w:val="18"/>
+          <w:b w:val="false"/>
+          <w:bCs w:val="false"/>
         </w:rPr>
       </w:r>
     </w:p>
@@ -9351,11 +9988,8 @@
       </w:pPr>
       <w:r>
         <w:rPr>
-          <w:rFonts w:ascii="Times New Roman" w:hAnsi="Times New Roman"/>
-          <w:b/>
-          <w:bCs/>
-          <w:sz w:val="18"/>
-          <w:szCs w:val="18"/>
+          <w:b w:val="false"/>
+          <w:bCs w:val="false"/>
         </w:rPr>
       </w:r>
     </w:p>
@@ -9405,11 +10039,8 @@
       </w:pPr>
       <w:r>
         <w:rPr>
-          <w:rFonts w:ascii="Times New Roman" w:hAnsi="Times New Roman"/>
-          <w:b/>
-          <w:bCs/>
-          <w:sz w:val="18"/>
-          <w:szCs w:val="18"/>
+          <w:b w:val="false"/>
+          <w:bCs w:val="false"/>
         </w:rPr>
       </w:r>
     </w:p>
@@ -9969,11 +10600,8 @@
       </w:pPr>
       <w:r>
         <w:rPr>
-          <w:rFonts w:ascii="Times New Roman" w:hAnsi="Times New Roman"/>
-          <w:b/>
-          <w:bCs/>
-          <w:sz w:val="18"/>
-          <w:szCs w:val="18"/>
+          <w:b w:val="false"/>
+          <w:bCs w:val="false"/>
         </w:rPr>
       </w:r>
     </w:p>
@@ -10771,11 +11399,8 @@
       </w:pPr>
       <w:r>
         <w:rPr>
-          <w:rFonts w:ascii="Times New Roman" w:hAnsi="Times New Roman"/>
-          <w:b/>
-          <w:bCs/>
-          <w:sz w:val="18"/>
-          <w:szCs w:val="18"/>
+          <w:b w:val="false"/>
+          <w:bCs w:val="false"/>
         </w:rPr>
       </w:r>
     </w:p>
@@ -10815,11 +11440,8 @@
       </w:pPr>
       <w:r>
         <w:rPr>
-          <w:rFonts w:ascii="Times New Roman" w:hAnsi="Times New Roman"/>
-          <w:b/>
-          <w:bCs/>
-          <w:sz w:val="18"/>
-          <w:szCs w:val="18"/>
+          <w:b w:val="false"/>
+          <w:bCs w:val="false"/>
         </w:rPr>
       </w:r>
     </w:p>
@@ -10859,11 +11481,8 @@
       </w:pPr>
       <w:r>
         <w:rPr>
-          <w:rFonts w:ascii="Times New Roman" w:hAnsi="Times New Roman"/>
-          <w:b/>
-          <w:bCs/>
-          <w:sz w:val="18"/>
-          <w:szCs w:val="18"/>
+          <w:b w:val="false"/>
+          <w:bCs w:val="false"/>
         </w:rPr>
       </w:r>
     </w:p>
@@ -11597,11 +12216,8 @@
       </w:pPr>
       <w:r>
         <w:rPr>
-          <w:rFonts w:ascii="Times New Roman" w:hAnsi="Times New Roman"/>
-          <w:b/>
-          <w:bCs/>
-          <w:sz w:val="18"/>
-          <w:szCs w:val="18"/>
+          <w:b w:val="false"/>
+          <w:bCs w:val="false"/>
         </w:rPr>
       </w:r>
     </w:p>
@@ -11641,11 +12257,8 @@
       </w:pPr>
       <w:r>
         <w:rPr>
-          <w:rFonts w:ascii="Times New Roman" w:hAnsi="Times New Roman"/>
-          <w:b/>
-          <w:bCs/>
-          <w:sz w:val="18"/>
-          <w:szCs w:val="18"/>
+          <w:b w:val="false"/>
+          <w:bCs w:val="false"/>
         </w:rPr>
       </w:r>
     </w:p>
@@ -13093,11 +13706,8 @@
       </w:pPr>
       <w:r>
         <w:rPr>
-          <w:rFonts w:ascii="Times New Roman" w:hAnsi="Times New Roman"/>
-          <w:b/>
-          <w:bCs/>
-          <w:sz w:val="18"/>
-          <w:szCs w:val="18"/>
+          <w:b w:val="false"/>
+          <w:bCs w:val="false"/>
         </w:rPr>
       </w:r>
     </w:p>
@@ -13137,11 +13747,8 @@
       </w:pPr>
       <w:r>
         <w:rPr>
-          <w:rFonts w:ascii="Times New Roman" w:hAnsi="Times New Roman"/>
-          <w:b/>
-          <w:bCs/>
-          <w:sz w:val="18"/>
-          <w:szCs w:val="18"/>
+          <w:b w:val="false"/>
+          <w:bCs w:val="false"/>
         </w:rPr>
       </w:r>
     </w:p>
@@ -13409,11 +14016,8 @@
       </w:pPr>
       <w:r>
         <w:rPr>
-          <w:rFonts w:ascii="Times New Roman" w:hAnsi="Times New Roman"/>
-          <w:b/>
-          <w:bCs/>
-          <w:sz w:val="18"/>
-          <w:szCs w:val="18"/>
+          <w:b w:val="false"/>
+          <w:bCs w:val="false"/>
         </w:rPr>
       </w:r>
     </w:p>
@@ -14483,11 +15087,8 @@
       </w:pPr>
       <w:r>
         <w:rPr>
-          <w:rFonts w:ascii="Times New Roman" w:hAnsi="Times New Roman"/>
-          <w:b/>
-          <w:bCs/>
-          <w:sz w:val="18"/>
-          <w:szCs w:val="18"/>
+          <w:b w:val="false"/>
+          <w:bCs w:val="false"/>
         </w:rPr>
       </w:r>
     </w:p>
@@ -14741,11 +15342,8 @@
       </w:pPr>
       <w:r>
         <w:rPr>
-          <w:rFonts w:ascii="Times New Roman" w:hAnsi="Times New Roman"/>
-          <w:b/>
-          <w:bCs/>
-          <w:sz w:val="18"/>
-          <w:szCs w:val="18"/>
+          <w:b w:val="false"/>
+          <w:bCs w:val="false"/>
         </w:rPr>
       </w:r>
     </w:p>
@@ -14829,11 +15427,8 @@
       </w:pPr>
       <w:r>
         <w:rPr>
-          <w:rFonts w:ascii="Times New Roman" w:hAnsi="Times New Roman"/>
-          <w:b/>
-          <w:bCs/>
-          <w:sz w:val="18"/>
-          <w:szCs w:val="18"/>
+          <w:b w:val="false"/>
+          <w:bCs w:val="false"/>
         </w:rPr>
       </w:r>
     </w:p>
@@ -14985,11 +15580,8 @@
       </w:pPr>
       <w:r>
         <w:rPr>
-          <w:rFonts w:ascii="Times New Roman" w:hAnsi="Times New Roman"/>
-          <w:b/>
-          <w:bCs/>
-          <w:sz w:val="18"/>
-          <w:szCs w:val="18"/>
+          <w:b w:val="false"/>
+          <w:bCs w:val="false"/>
         </w:rPr>
       </w:r>
     </w:p>
@@ -15141,11 +15733,8 @@
       </w:pPr>
       <w:r>
         <w:rPr>
-          <w:rFonts w:ascii="Times New Roman" w:hAnsi="Times New Roman"/>
-          <w:b/>
-          <w:bCs/>
-          <w:sz w:val="18"/>
-          <w:szCs w:val="18"/>
+          <w:b w:val="false"/>
+          <w:bCs w:val="false"/>
         </w:rPr>
       </w:r>
     </w:p>
@@ -15399,11 +15988,8 @@
       </w:pPr>
       <w:r>
         <w:rPr>
-          <w:rFonts w:ascii="Times New Roman" w:hAnsi="Times New Roman"/>
-          <w:b/>
-          <w:bCs/>
-          <w:sz w:val="18"/>
-          <w:szCs w:val="18"/>
+          <w:b w:val="false"/>
+          <w:bCs w:val="false"/>
         </w:rPr>
       </w:r>
     </w:p>
@@ -16463,11 +17049,8 @@
       </w:pPr>
       <w:r>
         <w:rPr>
-          <w:rFonts w:ascii="Times New Roman" w:hAnsi="Times New Roman"/>
-          <w:b/>
-          <w:bCs/>
-          <w:sz w:val="18"/>
-          <w:szCs w:val="18"/>
+          <w:b w:val="false"/>
+          <w:bCs w:val="false"/>
         </w:rPr>
       </w:r>
     </w:p>
@@ -16507,11 +17090,8 @@
       </w:pPr>
       <w:r>
         <w:rPr>
-          <w:rFonts w:ascii="Times New Roman" w:hAnsi="Times New Roman"/>
-          <w:b/>
-          <w:bCs/>
-          <w:sz w:val="18"/>
-          <w:szCs w:val="18"/>
+          <w:b w:val="false"/>
+          <w:bCs w:val="false"/>
         </w:rPr>
       </w:r>
     </w:p>
@@ -17687,11 +18267,8 @@
       </w:pPr>
       <w:r>
         <w:rPr>
-          <w:rFonts w:ascii="Times New Roman" w:hAnsi="Times New Roman"/>
-          <w:b/>
-          <w:bCs/>
-          <w:sz w:val="18"/>
-          <w:szCs w:val="18"/>
+          <w:b w:val="false"/>
+          <w:bCs w:val="false"/>
         </w:rPr>
       </w:r>
     </w:p>
@@ -17731,11 +18308,8 @@
       </w:pPr>
       <w:r>
         <w:rPr>
-          <w:rFonts w:ascii="Times New Roman" w:hAnsi="Times New Roman"/>
-          <w:b/>
-          <w:bCs/>
-          <w:sz w:val="18"/>
-          <w:szCs w:val="18"/>
+          <w:b w:val="false"/>
+          <w:bCs w:val="false"/>
         </w:rPr>
       </w:r>
     </w:p>
@@ -17877,11 +18451,8 @@
       </w:pPr>
       <w:r>
         <w:rPr>
-          <w:rFonts w:ascii="Times New Roman" w:hAnsi="Times New Roman"/>
-          <w:b/>
-          <w:bCs/>
-          <w:sz w:val="18"/>
-          <w:szCs w:val="18"/>
+          <w:b w:val="false"/>
+          <w:bCs w:val="false"/>
         </w:rPr>
       </w:r>
     </w:p>
@@ -17999,11 +18570,8 @@
       </w:pPr>
       <w:r>
         <w:rPr>
-          <w:rFonts w:ascii="Times New Roman" w:hAnsi="Times New Roman"/>
-          <w:b/>
-          <w:bCs/>
-          <w:sz w:val="18"/>
-          <w:szCs w:val="18"/>
+          <w:b w:val="false"/>
+          <w:bCs w:val="false"/>
         </w:rPr>
       </w:r>
     </w:p>
@@ -18087,11 +18655,8 @@
       </w:pPr>
       <w:r>
         <w:rPr>
-          <w:rFonts w:ascii="Times New Roman" w:hAnsi="Times New Roman"/>
-          <w:b/>
-          <w:bCs/>
-          <w:sz w:val="18"/>
-          <w:szCs w:val="18"/>
+          <w:b w:val="false"/>
+          <w:bCs w:val="false"/>
         </w:rPr>
       </w:r>
     </w:p>
@@ -18141,11 +18706,8 @@
       </w:pPr>
       <w:r>
         <w:rPr>
-          <w:rFonts w:ascii="Times New Roman" w:hAnsi="Times New Roman"/>
-          <w:b/>
-          <w:bCs/>
-          <w:sz w:val="18"/>
-          <w:szCs w:val="18"/>
+          <w:b w:val="false"/>
+          <w:bCs w:val="false"/>
         </w:rPr>
       </w:r>
     </w:p>
@@ -18195,11 +18757,8 @@
       </w:pPr>
       <w:r>
         <w:rPr>
-          <w:rFonts w:ascii="Times New Roman" w:hAnsi="Times New Roman"/>
-          <w:b/>
-          <w:bCs/>
-          <w:sz w:val="18"/>
-          <w:szCs w:val="18"/>
+          <w:b w:val="false"/>
+          <w:bCs w:val="false"/>
         </w:rPr>
       </w:r>
     </w:p>
@@ -18283,11 +18842,8 @@
       </w:pPr>
       <w:r>
         <w:rPr>
-          <w:rFonts w:ascii="Times New Roman" w:hAnsi="Times New Roman"/>
-          <w:b/>
-          <w:bCs/>
-          <w:sz w:val="18"/>
-          <w:szCs w:val="18"/>
+          <w:b w:val="false"/>
+          <w:bCs w:val="false"/>
         </w:rPr>
       </w:r>
     </w:p>
@@ -18337,11 +18893,8 @@
       </w:pPr>
       <w:r>
         <w:rPr>
-          <w:rFonts w:ascii="Times New Roman" w:hAnsi="Times New Roman"/>
-          <w:b/>
-          <w:bCs/>
-          <w:sz w:val="18"/>
-          <w:szCs w:val="18"/>
+          <w:b w:val="false"/>
+          <w:bCs w:val="false"/>
         </w:rPr>
       </w:r>
     </w:p>
@@ -18527,11 +19080,8 @@
       </w:pPr>
       <w:r>
         <w:rPr>
-          <w:rFonts w:ascii="Times New Roman" w:hAnsi="Times New Roman"/>
-          <w:b/>
-          <w:bCs/>
-          <w:sz w:val="18"/>
-          <w:szCs w:val="18"/>
+          <w:b w:val="false"/>
+          <w:bCs w:val="false"/>
         </w:rPr>
       </w:r>
     </w:p>
@@ -18819,11 +19369,8 @@
       </w:pPr>
       <w:r>
         <w:rPr>
-          <w:rFonts w:ascii="Times New Roman" w:hAnsi="Times New Roman"/>
-          <w:b/>
-          <w:bCs/>
-          <w:sz w:val="18"/>
-          <w:szCs w:val="18"/>
+          <w:b w:val="false"/>
+          <w:bCs w:val="false"/>
         </w:rPr>
       </w:r>
     </w:p>
@@ -18897,11 +19444,8 @@
       </w:pPr>
       <w:r>
         <w:rPr>
-          <w:rFonts w:ascii="Times New Roman" w:hAnsi="Times New Roman"/>
-          <w:b/>
-          <w:bCs/>
-          <w:sz w:val="18"/>
-          <w:szCs w:val="18"/>
+          <w:b w:val="false"/>
+          <w:bCs w:val="false"/>
         </w:rPr>
       </w:r>
     </w:p>
@@ -18941,11 +19485,8 @@
       </w:pPr>
       <w:r>
         <w:rPr>
-          <w:rFonts w:ascii="Times New Roman" w:hAnsi="Times New Roman"/>
-          <w:b/>
-          <w:bCs/>
-          <w:sz w:val="18"/>
-          <w:szCs w:val="18"/>
+          <w:b w:val="false"/>
+          <w:bCs w:val="false"/>
         </w:rPr>
       </w:r>
     </w:p>
@@ -18985,11 +19526,8 @@
       </w:pPr>
       <w:r>
         <w:rPr>
-          <w:rFonts w:ascii="Times New Roman" w:hAnsi="Times New Roman"/>
-          <w:b/>
-          <w:bCs/>
-          <w:sz w:val="18"/>
-          <w:szCs w:val="18"/>
+          <w:b w:val="false"/>
+          <w:bCs w:val="false"/>
         </w:rPr>
       </w:r>
     </w:p>
@@ -19141,11 +19679,8 @@
       </w:pPr>
       <w:r>
         <w:rPr>
-          <w:rFonts w:ascii="Times New Roman" w:hAnsi="Times New Roman"/>
-          <w:b/>
-          <w:bCs/>
-          <w:sz w:val="18"/>
-          <w:szCs w:val="18"/>
+          <w:b w:val="false"/>
+          <w:bCs w:val="false"/>
         </w:rPr>
       </w:r>
     </w:p>
@@ -19195,11 +19730,8 @@
       </w:pPr>
       <w:r>
         <w:rPr>
-          <w:rFonts w:ascii="Times New Roman" w:hAnsi="Times New Roman"/>
-          <w:b/>
-          <w:bCs/>
-          <w:sz w:val="18"/>
-          <w:szCs w:val="18"/>
+          <w:b w:val="false"/>
+          <w:bCs w:val="false"/>
         </w:rPr>
       </w:r>
     </w:p>
@@ -19283,11 +19815,8 @@
       </w:pPr>
       <w:r>
         <w:rPr>
-          <w:rFonts w:ascii="Times New Roman" w:hAnsi="Times New Roman"/>
-          <w:b/>
-          <w:bCs/>
-          <w:sz w:val="18"/>
-          <w:szCs w:val="18"/>
+          <w:b w:val="false"/>
+          <w:bCs w:val="false"/>
         </w:rPr>
       </w:r>
     </w:p>
@@ -19575,11 +20104,8 @@
       </w:pPr>
       <w:r>
         <w:rPr>
-          <w:rFonts w:ascii="Times New Roman" w:hAnsi="Times New Roman"/>
-          <w:b/>
-          <w:bCs/>
-          <w:sz w:val="18"/>
-          <w:szCs w:val="18"/>
+          <w:b w:val="false"/>
+          <w:bCs w:val="false"/>
         </w:rPr>
       </w:r>
     </w:p>
@@ -19629,11 +20155,8 @@
       </w:pPr>
       <w:r>
         <w:rPr>
-          <w:rFonts w:ascii="Times New Roman" w:hAnsi="Times New Roman"/>
-          <w:b/>
-          <w:bCs/>
-          <w:sz w:val="18"/>
-          <w:szCs w:val="18"/>
+          <w:b w:val="false"/>
+          <w:bCs w:val="false"/>
         </w:rPr>
       </w:r>
     </w:p>
@@ -19683,11 +20206,8 @@
       </w:pPr>
       <w:r>
         <w:rPr>
-          <w:rFonts w:ascii="Times New Roman" w:hAnsi="Times New Roman"/>
-          <w:b/>
-          <w:bCs/>
-          <w:sz w:val="18"/>
-          <w:szCs w:val="18"/>
+          <w:b w:val="false"/>
+          <w:bCs w:val="false"/>
         </w:rPr>
       </w:r>
     </w:p>
@@ -19839,11 +20359,8 @@
       </w:pPr>
       <w:r>
         <w:rPr>
-          <w:rFonts w:ascii="Times New Roman" w:hAnsi="Times New Roman"/>
-          <w:b/>
-          <w:bCs/>
-          <w:sz w:val="18"/>
-          <w:szCs w:val="18"/>
+          <w:b w:val="false"/>
+          <w:bCs w:val="false"/>
         </w:rPr>
       </w:r>
     </w:p>
@@ -20029,11 +20546,8 @@
       </w:pPr>
       <w:r>
         <w:rPr>
-          <w:rFonts w:ascii="Times New Roman" w:hAnsi="Times New Roman"/>
-          <w:b/>
-          <w:bCs/>
-          <w:sz w:val="18"/>
-          <w:szCs w:val="18"/>
+          <w:b w:val="false"/>
+          <w:bCs w:val="false"/>
         </w:rPr>
       </w:r>
     </w:p>
@@ -20321,11 +20835,8 @@
       </w:pPr>
       <w:r>
         <w:rPr>
-          <w:rFonts w:ascii="Times New Roman" w:hAnsi="Times New Roman"/>
-          <w:b/>
-          <w:bCs/>
-          <w:sz w:val="18"/>
-          <w:szCs w:val="18"/>
+          <w:b w:val="false"/>
+          <w:bCs w:val="false"/>
         </w:rPr>
       </w:r>
     </w:p>
@@ -20399,11 +20910,8 @@
       </w:pPr>
       <w:r>
         <w:rPr>
-          <w:rFonts w:ascii="Times New Roman" w:hAnsi="Times New Roman"/>
-          <w:b/>
-          <w:bCs/>
-          <w:sz w:val="18"/>
-          <w:szCs w:val="18"/>
+          <w:b w:val="false"/>
+          <w:bCs w:val="false"/>
         </w:rPr>
       </w:r>
     </w:p>
@@ -20443,11 +20951,8 @@
       </w:pPr>
       <w:r>
         <w:rPr>
-          <w:rFonts w:ascii="Times New Roman" w:hAnsi="Times New Roman"/>
-          <w:b/>
-          <w:bCs/>
-          <w:sz w:val="18"/>
-          <w:szCs w:val="18"/>
+          <w:b w:val="false"/>
+          <w:bCs w:val="false"/>
         </w:rPr>
       </w:r>
     </w:p>
@@ -20817,11 +21322,8 @@
       </w:pPr>
       <w:r>
         <w:rPr>
-          <w:rFonts w:ascii="Times New Roman" w:hAnsi="Times New Roman"/>
-          <w:b/>
-          <w:bCs/>
-          <w:sz w:val="18"/>
-          <w:szCs w:val="18"/>
+          <w:b w:val="false"/>
+          <w:bCs w:val="false"/>
         </w:rPr>
       </w:r>
     </w:p>
@@ -20871,11 +21373,8 @@
       </w:pPr>
       <w:r>
         <w:rPr>
-          <w:rFonts w:ascii="Times New Roman" w:hAnsi="Times New Roman"/>
-          <w:b/>
-          <w:bCs/>
-          <w:sz w:val="18"/>
-          <w:szCs w:val="18"/>
+          <w:b w:val="false"/>
+          <w:bCs w:val="false"/>
         </w:rPr>
       </w:r>
     </w:p>
@@ -20993,11 +21492,8 @@
       </w:pPr>
       <w:r>
         <w:rPr>
-          <w:rFonts w:ascii="Times New Roman" w:hAnsi="Times New Roman"/>
-          <w:b/>
-          <w:bCs/>
-          <w:sz w:val="18"/>
-          <w:szCs w:val="18"/>
+          <w:b w:val="false"/>
+          <w:bCs w:val="false"/>
         </w:rPr>
       </w:r>
     </w:p>
@@ -21047,11 +21543,8 @@
       </w:pPr>
       <w:r>
         <w:rPr>
-          <w:rFonts w:ascii="Times New Roman" w:hAnsi="Times New Roman"/>
-          <w:b/>
-          <w:bCs/>
-          <w:sz w:val="18"/>
-          <w:szCs w:val="18"/>
+          <w:b w:val="false"/>
+          <w:bCs w:val="false"/>
         </w:rPr>
       </w:r>
     </w:p>
@@ -21135,11 +21628,8 @@
       </w:pPr>
       <w:r>
         <w:rPr>
-          <w:rFonts w:ascii="Times New Roman" w:hAnsi="Times New Roman"/>
-          <w:b/>
-          <w:bCs/>
-          <w:sz w:val="18"/>
-          <w:szCs w:val="18"/>
+          <w:b w:val="false"/>
+          <w:bCs w:val="false"/>
         </w:rPr>
       </w:r>
     </w:p>
@@ -21189,11 +21679,8 @@
       </w:pPr>
       <w:r>
         <w:rPr>
-          <w:rFonts w:ascii="Times New Roman" w:hAnsi="Times New Roman"/>
-          <w:b/>
-          <w:bCs/>
-          <w:sz w:val="18"/>
-          <w:szCs w:val="18"/>
+          <w:b w:val="false"/>
+          <w:bCs w:val="false"/>
         </w:rPr>
       </w:r>
     </w:p>
@@ -21243,11 +21730,8 @@
       </w:pPr>
       <w:r>
         <w:rPr>
-          <w:rFonts w:ascii="Times New Roman" w:hAnsi="Times New Roman"/>
-          <w:b/>
-          <w:bCs/>
-          <w:sz w:val="18"/>
-          <w:szCs w:val="18"/>
+          <w:b w:val="false"/>
+          <w:bCs w:val="false"/>
         </w:rPr>
       </w:r>
     </w:p>
@@ -21297,11 +21781,8 @@
       </w:pPr>
       <w:r>
         <w:rPr>
-          <w:rFonts w:ascii="Times New Roman" w:hAnsi="Times New Roman"/>
-          <w:b/>
-          <w:bCs/>
-          <w:sz w:val="18"/>
-          <w:szCs w:val="18"/>
+          <w:b w:val="false"/>
+          <w:bCs w:val="false"/>
         </w:rPr>
       </w:r>
     </w:p>
@@ -21385,11 +21866,8 @@
       </w:pPr>
       <w:r>
         <w:rPr>
-          <w:rFonts w:ascii="Times New Roman" w:hAnsi="Times New Roman"/>
-          <w:b/>
-          <w:bCs/>
-          <w:sz w:val="18"/>
-          <w:szCs w:val="18"/>
+          <w:b w:val="false"/>
+          <w:bCs w:val="false"/>
         </w:rPr>
       </w:r>
     </w:p>
@@ -22269,11 +22747,8 @@
       </w:pPr>
       <w:r>
         <w:rPr>
-          <w:rFonts w:ascii="Times New Roman" w:hAnsi="Times New Roman"/>
-          <w:b/>
-          <w:bCs/>
-          <w:sz w:val="18"/>
-          <w:szCs w:val="18"/>
+          <w:b w:val="false"/>
+          <w:bCs w:val="false"/>
         </w:rPr>
       </w:r>
     </w:p>
@@ -22298,17 +22773,7 @@
           <w:sz w:val="22"/>
           <w:szCs w:val="22"/>
         </w:rPr>
-        <w:t xml:space="preserve">/ * </w:t>
-      </w:r>
-      <w:r>
-        <w:rPr>
-          <w:rFonts w:ascii="Times New Roman" w:hAnsi="Times New Roman"/>
-          <w:b/>
-          <w:bCs/>
-          <w:sz w:val="22"/>
-          <w:szCs w:val="22"/>
-        </w:rPr>
-        <w:t>proy1.c * /</w:t>
+        <w:t>/ * proy1.c * /</w:t>
       </w:r>
     </w:p>
     <w:p>
@@ -33583,7 +34048,7 @@
       </w:r>
     </w:p>
     <w:sectPr>
-      <w:headerReference w:type="default" r:id="rId15"/>
+      <w:headerReference w:type="default" r:id="rId18"/>
       <w:type w:val="nextPage"/>
       <w:pgSz w:w="11906" w:h="16838"/>
       <w:pgMar w:left="1440" w:right="1440" w:header="720" w:top="1440" w:footer="0" w:bottom="1440" w:gutter="0"/>
@@ -33640,7 +34105,6 @@
     <w:rPrDefault>
       <w:rPr>
         <w:rFonts w:ascii="Arial" w:hAnsi="Arial" w:eastAsia="Arial" w:cs="Arial"/>
-        <w:sz w:val="22"/>
         <w:szCs w:val="22"/>
         <w:lang w:val="es" w:eastAsia="zh-CN" w:bidi="hi-IN"/>
       </w:rPr>

</xml_diff>

<commit_message>
Agregado makefile en el informe.
</commit_message>
<xml_diff>
--- a/Informe_Proyecto.docx
+++ b/Informe_Proyecto.docx
@@ -33415,6 +33415,374 @@
           <w:szCs w:val="18"/>
         </w:rPr>
         <w:t>}</w:t>
+      </w:r>
+    </w:p>
+    <w:p>
+      <w:pPr>
+        <w:pStyle w:val="Normal"/>
+        <w:jc w:val="both"/>
+        <w:rPr>
+          <w:rFonts w:ascii="Times New Roman" w:hAnsi="Times New Roman" w:eastAsia="Times New Roman" w:cs="Times New Roman"/>
+          <w:b w:val="false"/>
+          <w:b w:val="false"/>
+          <w:bCs w:val="false"/>
+          <w:sz w:val="18"/>
+          <w:szCs w:val="18"/>
+        </w:rPr>
+      </w:pPr>
+      <w:r>
+        <w:rPr/>
+      </w:r>
+    </w:p>
+    <w:p>
+      <w:pPr>
+        <w:pStyle w:val="Normal"/>
+        <w:jc w:val="both"/>
+        <w:rPr>
+          <w:b/>
+          <w:b/>
+          <w:bCs/>
+        </w:rPr>
+      </w:pPr>
+      <w:r>
+        <w:rPr>
+          <w:b/>
+          <w:bCs/>
+        </w:rPr>
+        <w:t xml:space="preserve">/ * </w:t>
+      </w:r>
+      <w:r>
+        <w:rPr>
+          <w:b/>
+          <w:bCs/>
+        </w:rPr>
+        <w:t>makefile * /</w:t>
+      </w:r>
+    </w:p>
+    <w:p>
+      <w:pPr>
+        <w:pStyle w:val="Normal"/>
+        <w:jc w:val="both"/>
+        <w:rPr>
+          <w:b/>
+          <w:b/>
+          <w:bCs/>
+        </w:rPr>
+      </w:pPr>
+      <w:r>
+        <w:rPr>
+          <w:b/>
+          <w:bCs/>
+        </w:rPr>
+      </w:r>
+    </w:p>
+    <w:p>
+      <w:pPr>
+        <w:pStyle w:val="Normal"/>
+        <w:jc w:val="both"/>
+        <w:rPr>
+          <w:b w:val="false"/>
+          <w:b w:val="false"/>
+          <w:bCs w:val="false"/>
+          <w:sz w:val="18"/>
+          <w:szCs w:val="18"/>
+        </w:rPr>
+      </w:pPr>
+      <w:r>
+        <w:rPr>
+          <w:b w:val="false"/>
+          <w:bCs w:val="false"/>
+          <w:sz w:val="18"/>
+          <w:szCs w:val="18"/>
+        </w:rPr>
+        <w:t>all: matriz.o proy1.o</w:t>
+      </w:r>
+    </w:p>
+    <w:p>
+      <w:pPr>
+        <w:pStyle w:val="Normal"/>
+        <w:jc w:val="both"/>
+        <w:rPr>
+          <w:b w:val="false"/>
+          <w:b w:val="false"/>
+          <w:bCs w:val="false"/>
+          <w:sz w:val="18"/>
+          <w:szCs w:val="18"/>
+        </w:rPr>
+      </w:pPr>
+      <w:r>
+        <w:rPr>
+          <w:b w:val="false"/>
+          <w:bCs w:val="false"/>
+          <w:sz w:val="18"/>
+          <w:szCs w:val="18"/>
+        </w:rPr>
+        <w:tab/>
+        <w:t>gcc -g matriz.o proy1.o -o proy</w:t>
+      </w:r>
+    </w:p>
+    <w:p>
+      <w:pPr>
+        <w:pStyle w:val="Normal"/>
+        <w:jc w:val="both"/>
+        <w:rPr>
+          <w:b w:val="false"/>
+          <w:b w:val="false"/>
+          <w:bCs w:val="false"/>
+          <w:sz w:val="18"/>
+          <w:szCs w:val="18"/>
+        </w:rPr>
+      </w:pPr>
+      <w:r>
+        <w:rPr>
+          <w:b w:val="false"/>
+          <w:bCs w:val="false"/>
+          <w:sz w:val="18"/>
+          <w:szCs w:val="18"/>
+        </w:rPr>
+      </w:r>
+    </w:p>
+    <w:p>
+      <w:pPr>
+        <w:pStyle w:val="Normal"/>
+        <w:jc w:val="both"/>
+        <w:rPr>
+          <w:b w:val="false"/>
+          <w:b w:val="false"/>
+          <w:bCs w:val="false"/>
+          <w:sz w:val="18"/>
+          <w:szCs w:val="18"/>
+        </w:rPr>
+      </w:pPr>
+      <w:r>
+        <w:rPr>
+          <w:b w:val="false"/>
+          <w:bCs w:val="false"/>
+          <w:sz w:val="18"/>
+          <w:szCs w:val="18"/>
+        </w:rPr>
+        <w:t>matriz.o: matriz.c</w:t>
+      </w:r>
+    </w:p>
+    <w:p>
+      <w:pPr>
+        <w:pStyle w:val="Normal"/>
+        <w:jc w:val="both"/>
+        <w:rPr>
+          <w:b w:val="false"/>
+          <w:b w:val="false"/>
+          <w:bCs w:val="false"/>
+          <w:sz w:val="18"/>
+          <w:szCs w:val="18"/>
+        </w:rPr>
+      </w:pPr>
+      <w:r>
+        <w:rPr>
+          <w:b w:val="false"/>
+          <w:bCs w:val="false"/>
+          <w:sz w:val="18"/>
+          <w:szCs w:val="18"/>
+        </w:rPr>
+        <w:tab/>
+        <w:t>gcc -c matriz.c -o matriz.o</w:t>
+      </w:r>
+    </w:p>
+    <w:p>
+      <w:pPr>
+        <w:pStyle w:val="Normal"/>
+        <w:jc w:val="both"/>
+        <w:rPr>
+          <w:b w:val="false"/>
+          <w:b w:val="false"/>
+          <w:bCs w:val="false"/>
+          <w:sz w:val="18"/>
+          <w:szCs w:val="18"/>
+        </w:rPr>
+      </w:pPr>
+      <w:r>
+        <w:rPr>
+          <w:b w:val="false"/>
+          <w:bCs w:val="false"/>
+          <w:sz w:val="18"/>
+          <w:szCs w:val="18"/>
+        </w:rPr>
+      </w:r>
+    </w:p>
+    <w:p>
+      <w:pPr>
+        <w:pStyle w:val="Normal"/>
+        <w:jc w:val="both"/>
+        <w:rPr>
+          <w:b w:val="false"/>
+          <w:b w:val="false"/>
+          <w:bCs w:val="false"/>
+          <w:sz w:val="18"/>
+          <w:szCs w:val="18"/>
+        </w:rPr>
+      </w:pPr>
+      <w:r>
+        <w:rPr>
+          <w:b w:val="false"/>
+          <w:bCs w:val="false"/>
+          <w:sz w:val="18"/>
+          <w:szCs w:val="18"/>
+        </w:rPr>
+        <w:t>proy1.o: proy1.c</w:t>
+      </w:r>
+    </w:p>
+    <w:p>
+      <w:pPr>
+        <w:pStyle w:val="Normal"/>
+        <w:jc w:val="both"/>
+        <w:rPr>
+          <w:b w:val="false"/>
+          <w:b w:val="false"/>
+          <w:bCs w:val="false"/>
+          <w:sz w:val="18"/>
+          <w:szCs w:val="18"/>
+        </w:rPr>
+      </w:pPr>
+      <w:r>
+        <w:rPr>
+          <w:b w:val="false"/>
+          <w:bCs w:val="false"/>
+          <w:sz w:val="18"/>
+          <w:szCs w:val="18"/>
+        </w:rPr>
+        <w:tab/>
+        <w:t>gcc -c proy1.c -o proy1.o</w:t>
+      </w:r>
+    </w:p>
+    <w:p>
+      <w:pPr>
+        <w:pStyle w:val="Normal"/>
+        <w:jc w:val="both"/>
+        <w:rPr>
+          <w:b w:val="false"/>
+          <w:b w:val="false"/>
+          <w:bCs w:val="false"/>
+          <w:sz w:val="18"/>
+          <w:szCs w:val="18"/>
+        </w:rPr>
+      </w:pPr>
+      <w:r>
+        <w:rPr>
+          <w:b w:val="false"/>
+          <w:bCs w:val="false"/>
+          <w:sz w:val="18"/>
+          <w:szCs w:val="18"/>
+        </w:rPr>
+      </w:r>
+    </w:p>
+    <w:p>
+      <w:pPr>
+        <w:pStyle w:val="Normal"/>
+        <w:jc w:val="both"/>
+        <w:rPr>
+          <w:b w:val="false"/>
+          <w:b w:val="false"/>
+          <w:bCs w:val="false"/>
+          <w:sz w:val="18"/>
+          <w:szCs w:val="18"/>
+        </w:rPr>
+      </w:pPr>
+      <w:r>
+        <w:rPr>
+          <w:b w:val="false"/>
+          <w:bCs w:val="false"/>
+          <w:sz w:val="18"/>
+          <w:szCs w:val="18"/>
+        </w:rPr>
+        <w:t>test.o: test.c</w:t>
+      </w:r>
+    </w:p>
+    <w:p>
+      <w:pPr>
+        <w:pStyle w:val="Normal"/>
+        <w:jc w:val="both"/>
+        <w:rPr>
+          <w:b w:val="false"/>
+          <w:b w:val="false"/>
+          <w:bCs w:val="false"/>
+          <w:sz w:val="18"/>
+          <w:szCs w:val="18"/>
+        </w:rPr>
+      </w:pPr>
+      <w:r>
+        <w:rPr>
+          <w:b w:val="false"/>
+          <w:bCs w:val="false"/>
+          <w:sz w:val="18"/>
+          <w:szCs w:val="18"/>
+        </w:rPr>
+        <w:tab/>
+        <w:t>gcc -c test.c -o test.o</w:t>
+      </w:r>
+    </w:p>
+    <w:p>
+      <w:pPr>
+        <w:pStyle w:val="Normal"/>
+        <w:jc w:val="both"/>
+        <w:rPr>
+          <w:b w:val="false"/>
+          <w:b w:val="false"/>
+          <w:bCs w:val="false"/>
+          <w:sz w:val="18"/>
+          <w:szCs w:val="18"/>
+        </w:rPr>
+      </w:pPr>
+      <w:r>
+        <w:rPr>
+          <w:b w:val="false"/>
+          <w:bCs w:val="false"/>
+          <w:sz w:val="18"/>
+          <w:szCs w:val="18"/>
+        </w:rPr>
+      </w:r>
+    </w:p>
+    <w:p>
+      <w:pPr>
+        <w:pStyle w:val="Normal"/>
+        <w:jc w:val="both"/>
+        <w:rPr>
+          <w:b w:val="false"/>
+          <w:b w:val="false"/>
+          <w:bCs w:val="false"/>
+          <w:sz w:val="18"/>
+          <w:szCs w:val="18"/>
+        </w:rPr>
+      </w:pPr>
+      <w:r>
+        <w:rPr>
+          <w:b w:val="false"/>
+          <w:bCs w:val="false"/>
+          <w:sz w:val="18"/>
+          <w:szCs w:val="18"/>
+        </w:rPr>
+        <w:t>test: test.o</w:t>
+      </w:r>
+    </w:p>
+    <w:p>
+      <w:pPr>
+        <w:pStyle w:val="Normal"/>
+        <w:jc w:val="both"/>
+        <w:rPr>
+          <w:b w:val="false"/>
+          <w:b w:val="false"/>
+          <w:bCs w:val="false"/>
+          <w:sz w:val="18"/>
+          <w:szCs w:val="18"/>
+        </w:rPr>
+      </w:pPr>
+      <w:r>
+        <w:rPr>
+          <w:b w:val="false"/>
+          <w:bCs w:val="false"/>
+          <w:sz w:val="18"/>
+          <w:szCs w:val="18"/>
+        </w:rPr>
+        <w:tab/>
+        <w:t>./test</w:t>
       </w:r>
     </w:p>
     <w:p>

</xml_diff>